<commit_message>
Added new version of gettingstarted document
</commit_message>
<xml_diff>
--- a/gettingstarted.docx
+++ b/gettingstarted.docx
@@ -8,6 +8,116 @@
           <w:bottom w:val="single" w:sz="6" w:space="4" w:color="EEEEEE"/>
         </w:pBdr>
         <w:spacing w:before="240" w:after="240"/>
+        <w:ind w:left="-360" w:hanging="630"/>
+        <w:outlineLvl w:val="1"/>
+        <w:rPr>
+          <w:rFonts w:ascii="Helvetica Neue" w:eastAsia="Times New Roman" w:hAnsi="Helvetica Neue" w:cs="Times New Roman"/>
+          <w:b/>
+          <w:bCs/>
+          <w:color w:val="333333"/>
+          <w:sz w:val="40"/>
+          <w:szCs w:val="40"/>
+          <w:u w:val="single"/>
+        </w:rPr>
+      </w:pPr>
+      <w:r>
+        <w:rPr>
+          <w:rFonts w:ascii="Helvetica Neue" w:eastAsia="Times New Roman" w:hAnsi="Helvetica Neue" w:cs="Times New Roman"/>
+          <w:b/>
+          <w:bCs/>
+          <w:color w:val="333333"/>
+          <w:sz w:val="40"/>
+          <w:szCs w:val="40"/>
+          <w:u w:val="single"/>
+        </w:rPr>
+        <w:t xml:space="preserve">Mobile phones aren’t smart…  </w:t>
+      </w:r>
+      <w:r>
+        <w:rPr>
+          <w:rFonts w:ascii="Helvetica Neue" w:eastAsia="Times New Roman" w:hAnsi="Helvetica Neue" w:cs="Times New Roman"/>
+          <w:b/>
+          <w:bCs/>
+          <w:color w:val="333333"/>
+          <w:sz w:val="40"/>
+          <w:szCs w:val="40"/>
+          <w:u w:val="single"/>
+        </w:rPr>
+        <w:t>-</w:t>
+      </w:r>
+      <w:r>
+        <w:rPr>
+          <w:rFonts w:ascii="Helvetica Neue" w:eastAsia="Times New Roman" w:hAnsi="Helvetica Neue" w:cs="Times New Roman"/>
+          <w:b/>
+          <w:bCs/>
+          <w:color w:val="333333"/>
+          <w:sz w:val="40"/>
+          <w:szCs w:val="40"/>
+          <w:u w:val="single"/>
+        </w:rPr>
+        <w:t xml:space="preserve"> </w:t>
+      </w:r>
+      <w:r>
+        <w:rPr>
+          <w:rFonts w:ascii="Helvetica Neue" w:eastAsia="Times New Roman" w:hAnsi="Helvetica Neue" w:cs="Times New Roman"/>
+          <w:b/>
+          <w:bCs/>
+          <w:color w:val="333333"/>
+          <w:sz w:val="40"/>
+          <w:szCs w:val="40"/>
+          <w:u w:val="single"/>
+        </w:rPr>
+        <w:t>Mobile</w:t>
+      </w:r>
+      <w:r>
+        <w:rPr>
+          <w:rFonts w:ascii="Helvetica Neue" w:eastAsia="Times New Roman" w:hAnsi="Helvetica Neue" w:cs="Times New Roman"/>
+          <w:b/>
+          <w:bCs/>
+          <w:color w:val="333333"/>
+          <w:sz w:val="40"/>
+          <w:szCs w:val="40"/>
+          <w:u w:val="single"/>
+        </w:rPr>
+        <w:t xml:space="preserve"> </w:t>
+      </w:r>
+      <w:r>
+        <w:rPr>
+          <w:rFonts w:ascii="Helvetica Neue" w:eastAsia="Times New Roman" w:hAnsi="Helvetica Neue" w:cs="Times New Roman"/>
+          <w:b/>
+          <w:bCs/>
+          <w:color w:val="333333"/>
+          <w:sz w:val="40"/>
+          <w:szCs w:val="40"/>
+          <w:u w:val="single"/>
+        </w:rPr>
+        <w:t>Workshop</w:t>
+      </w:r>
+    </w:p>
+    <w:p>
+      <w:pPr>
+        <w:pBdr>
+          <w:bottom w:val="single" w:sz="6" w:space="4" w:color="EEEEEE"/>
+        </w:pBdr>
+        <w:spacing w:before="240" w:after="240"/>
+        <w:ind w:left="-360" w:hanging="630"/>
+        <w:outlineLvl w:val="1"/>
+        <w:rPr>
+          <w:rFonts w:ascii="Helvetica Neue" w:eastAsia="Times New Roman" w:hAnsi="Helvetica Neue" w:cs="Times New Roman"/>
+          <w:b/>
+          <w:bCs/>
+          <w:color w:val="333333"/>
+          <w:sz w:val="35"/>
+          <w:szCs w:val="35"/>
+        </w:rPr>
+      </w:pPr>
+    </w:p>
+    <w:p>
+      <w:pPr>
+        <w:pBdr>
+          <w:bottom w:val="single" w:sz="6" w:space="4" w:color="EEEEEE"/>
+        </w:pBdr>
+        <w:spacing w:before="240" w:after="240"/>
+        <w:ind w:left="-360" w:hanging="630"/>
         <w:outlineLvl w:val="1"/>
         <w:rPr>
           <w:rFonts w:ascii="Helvetica Neue" w:eastAsia="Times New Roman" w:hAnsi="Helvetica Neue" w:cs="Times New Roman"/>
@@ -36,6 +146,7 @@
           <w:bottom w:val="single" w:sz="6" w:space="5" w:color="EEEEEE"/>
         </w:pBdr>
         <w:spacing w:before="240" w:after="240"/>
+        <w:ind w:left="-810"/>
         <w:outlineLvl w:val="1"/>
         <w:rPr>
           <w:rFonts w:ascii="Helvetica Neue" w:eastAsia="Times New Roman" w:hAnsi="Helvetica Neue" w:cs="Times New Roman"/>
@@ -55,7 +166,25 @@
           <w:rFonts w:ascii="Helvetica Neue" w:eastAsia="Times New Roman" w:hAnsi="Helvetica Neue" w:cs="Times New Roman"/>
           <w:color w:val="333333"/>
         </w:rPr>
-        <w:t xml:space="preserve"> app to choose a group of friends from the address book and send a short message. iOS messaging app displays all the users in the address book. </w:t>
+        <w:t xml:space="preserve"> app to choose a group of friends from the address book and send a short message. </w:t>
+      </w:r>
+      <w:proofErr w:type="spellStart"/>
+      <w:proofErr w:type="gramStart"/>
+      <w:r>
+        <w:rPr>
+          <w:rFonts w:ascii="Helvetica Neue" w:eastAsia="Times New Roman" w:hAnsi="Helvetica Neue" w:cs="Times New Roman"/>
+          <w:color w:val="333333"/>
+        </w:rPr>
+        <w:t>iOS</w:t>
+      </w:r>
+      <w:proofErr w:type="spellEnd"/>
+      <w:proofErr w:type="gramEnd"/>
+      <w:r>
+        <w:rPr>
+          <w:rFonts w:ascii="Helvetica Neue" w:eastAsia="Times New Roman" w:hAnsi="Helvetica Neue" w:cs="Times New Roman"/>
+          <w:color w:val="333333"/>
+        </w:rPr>
+        <w:t xml:space="preserve"> messaging app displays all the users in the address book. </w:t>
       </w:r>
       <w:r>
         <w:rPr>
@@ -69,7 +198,21 @@
           <w:rFonts w:ascii="Helvetica Neue" w:eastAsia="Times New Roman" w:hAnsi="Helvetica Neue" w:cs="Times New Roman"/>
           <w:color w:val="333333"/>
         </w:rPr>
-        <w:t xml:space="preserve">document will provide instructions to build this </w:t>
+        <w:t>document will provide instructions</w:t>
+      </w:r>
+      <w:r>
+        <w:rPr>
+          <w:rFonts w:ascii="Helvetica Neue" w:eastAsia="Times New Roman" w:hAnsi="Helvetica Neue" w:cs="Times New Roman"/>
+          <w:color w:val="333333"/>
+        </w:rPr>
+        <w:t xml:space="preserve"> on how</w:t>
+      </w:r>
+      <w:r>
+        <w:rPr>
+          <w:rFonts w:ascii="Helvetica Neue" w:eastAsia="Times New Roman" w:hAnsi="Helvetica Neue" w:cs="Times New Roman"/>
+          <w:color w:val="333333"/>
+        </w:rPr>
+        <w:t xml:space="preserve"> to build this </w:t>
       </w:r>
       <w:r>
         <w:rPr>
@@ -83,7 +226,21 @@
           <w:rFonts w:ascii="Helvetica Neue" w:eastAsia="Times New Roman" w:hAnsi="Helvetica Neue" w:cs="Times New Roman"/>
           <w:color w:val="333333"/>
         </w:rPr>
-        <w:t xml:space="preserve">. In this will enabled features </w:t>
+        <w:t xml:space="preserve">. </w:t>
+      </w:r>
+      <w:r>
+        <w:rPr>
+          <w:rFonts w:ascii="Helvetica Neue" w:eastAsia="Times New Roman" w:hAnsi="Helvetica Neue" w:cs="Times New Roman"/>
+          <w:color w:val="333333"/>
+        </w:rPr>
+        <w:t>This app has smart</w:t>
+      </w:r>
+      <w:r>
+        <w:rPr>
+          <w:rFonts w:ascii="Helvetica Neue" w:eastAsia="Times New Roman" w:hAnsi="Helvetica Neue" w:cs="Times New Roman"/>
+          <w:color w:val="333333"/>
+        </w:rPr>
+        <w:t xml:space="preserve"> features </w:t>
       </w:r>
       <w:r>
         <w:rPr>
@@ -141,6 +298,7 @@
           <w:bottom w:val="single" w:sz="6" w:space="5" w:color="EEEEEE"/>
         </w:pBdr>
         <w:spacing w:before="240" w:after="240"/>
+        <w:ind w:left="-360" w:hanging="630"/>
         <w:outlineLvl w:val="1"/>
         <w:rPr>
           <w:rFonts w:ascii="Helvetica Neue" w:eastAsia="Times New Roman" w:hAnsi="Helvetica Neue" w:cs="Times New Roman"/>
@@ -170,6 +328,7 @@
           <w:numId w:val="1"/>
         </w:numPr>
         <w:spacing w:before="100" w:beforeAutospacing="1" w:after="100" w:afterAutospacing="1" w:line="384" w:lineRule="atLeast"/>
+        <w:ind w:left="-360" w:hanging="630"/>
         <w:rPr>
           <w:rFonts w:ascii="Helvetica Neue" w:eastAsia="Times New Roman" w:hAnsi="Helvetica Neue" w:cs="Times New Roman"/>
           <w:color w:val="333333"/>
@@ -272,6 +431,7 @@
           <w:numId w:val="1"/>
         </w:numPr>
         <w:spacing w:before="100" w:beforeAutospacing="1" w:after="100" w:afterAutospacing="1" w:line="384" w:lineRule="atLeast"/>
+        <w:ind w:left="-360" w:hanging="630"/>
         <w:rPr>
           <w:rFonts w:ascii="Helvetica Neue" w:eastAsia="Times New Roman" w:hAnsi="Helvetica Neue" w:cs="Times New Roman"/>
           <w:color w:val="333333"/>
@@ -301,6 +461,7 @@
           <w:numId w:val="1"/>
         </w:numPr>
         <w:spacing w:before="100" w:beforeAutospacing="1" w:after="100" w:afterAutospacing="1" w:line="384" w:lineRule="atLeast"/>
+        <w:ind w:left="-360" w:hanging="630"/>
         <w:rPr>
           <w:rFonts w:ascii="Helvetica Neue" w:eastAsia="Times New Roman" w:hAnsi="Helvetica Neue" w:cs="Times New Roman"/>
           <w:color w:val="333333"/>
@@ -336,6 +497,7 @@
           <w:bottom w:val="single" w:sz="6" w:space="4" w:color="EEEEEE"/>
         </w:pBdr>
         <w:spacing w:before="240" w:after="240"/>
+        <w:ind w:left="-360" w:hanging="630"/>
         <w:outlineLvl w:val="1"/>
         <w:rPr>
           <w:rFonts w:ascii="Helvetica Neue" w:eastAsia="Times New Roman" w:hAnsi="Helvetica Neue" w:cs="Times New Roman"/>
@@ -365,6 +527,7 @@
           <w:numId w:val="2"/>
         </w:numPr>
         <w:spacing w:before="100" w:beforeAutospacing="1" w:after="100" w:afterAutospacing="1" w:line="384" w:lineRule="atLeast"/>
+        <w:ind w:left="-360" w:hanging="630"/>
         <w:rPr>
           <w:rFonts w:ascii="Helvetica Neue" w:eastAsia="Times New Roman" w:hAnsi="Helvetica Neue" w:cs="Times New Roman"/>
           <w:color w:val="333333"/>
@@ -392,24 +555,184 @@
           <w:numId w:val="2"/>
         </w:numPr>
         <w:spacing w:before="100" w:beforeAutospacing="1" w:after="100" w:afterAutospacing="1" w:line="384" w:lineRule="atLeast"/>
-        <w:rPr>
-          <w:rFonts w:ascii="Helvetica Neue" w:eastAsia="Times New Roman" w:hAnsi="Helvetica Neue" w:cs="Times New Roman"/>
-          <w:color w:val="333333"/>
-        </w:rPr>
-      </w:pPr>
-      <w:r>
-        <w:rPr>
-          <w:rFonts w:ascii="Helvetica Neue" w:eastAsia="Times New Roman" w:hAnsi="Helvetica Neue" w:cs="Times New Roman"/>
-          <w:color w:val="333333"/>
-        </w:rPr>
-        <w:t>Validate if you have the Xcode installed. Pressing Command space bar and type</w:t>
-      </w:r>
-      <w:r>
-        <w:rPr>
-          <w:rFonts w:ascii="Helvetica Neue" w:eastAsia="Times New Roman" w:hAnsi="Helvetica Neue" w:cs="Times New Roman"/>
-          <w:color w:val="333333"/>
-        </w:rPr>
-        <w:t xml:space="preserve"> Xcode. If XCode shows up, make sure the version is above 7.2.  To check the version, after opening up Xcode, XCode &gt; About Xcode should show a picture as below </w:t>
+        <w:ind w:left="-360" w:hanging="630"/>
+        <w:rPr>
+          <w:rFonts w:ascii="Helvetica Neue" w:eastAsia="Times New Roman" w:hAnsi="Helvetica Neue" w:cs="Times New Roman"/>
+          <w:color w:val="333333"/>
+        </w:rPr>
+      </w:pPr>
+      <w:r>
+        <w:rPr>
+          <w:rFonts w:ascii="Helvetica Neue" w:eastAsia="Times New Roman" w:hAnsi="Helvetica Neue" w:cs="Times New Roman"/>
+          <w:color w:val="333333"/>
+        </w:rPr>
+        <w:t>Validate if you ha</w:t>
+      </w:r>
+      <w:r>
+        <w:rPr>
+          <w:rFonts w:ascii="Helvetica Neue" w:eastAsia="Times New Roman" w:hAnsi="Helvetica Neue" w:cs="Times New Roman"/>
+          <w:color w:val="333333"/>
+        </w:rPr>
+        <w:t xml:space="preserve">ve the </w:t>
+      </w:r>
+      <w:proofErr w:type="spellStart"/>
+      <w:r>
+        <w:rPr>
+          <w:rFonts w:ascii="Helvetica Neue" w:eastAsia="Times New Roman" w:hAnsi="Helvetica Neue" w:cs="Times New Roman"/>
+          <w:color w:val="333333"/>
+        </w:rPr>
+        <w:t>Xcode</w:t>
+      </w:r>
+      <w:proofErr w:type="spellEnd"/>
+      <w:r>
+        <w:rPr>
+          <w:rFonts w:ascii="Helvetica Neue" w:eastAsia="Times New Roman" w:hAnsi="Helvetica Neue" w:cs="Times New Roman"/>
+          <w:color w:val="333333"/>
+        </w:rPr>
+        <w:t xml:space="preserve"> installed. Press the </w:t>
+      </w:r>
+      <w:r>
+        <w:rPr>
+          <w:rFonts w:ascii="Helvetica Neue" w:eastAsia="Times New Roman" w:hAnsi="Helvetica Neue" w:cs="Times New Roman"/>
+          <w:color w:val="333333"/>
+        </w:rPr>
+        <w:t xml:space="preserve"> </w:t>
+      </w:r>
+      <w:r>
+        <w:rPr>
+          <w:rFonts w:ascii="Helvetica Neue" w:eastAsia="Times New Roman" w:hAnsi="Helvetica Neue" w:cs="Times New Roman"/>
+          <w:color w:val="333333"/>
+        </w:rPr>
+        <w:t>“</w:t>
+      </w:r>
+      <w:r>
+        <w:rPr>
+          <w:rFonts w:ascii="Helvetica Neue" w:eastAsia="Times New Roman" w:hAnsi="Helvetica Neue" w:cs="Times New Roman"/>
+          <w:color w:val="333333"/>
+        </w:rPr>
+        <w:t>Command space bar</w:t>
+      </w:r>
+      <w:r>
+        <w:rPr>
+          <w:rFonts w:ascii="Helvetica Neue" w:eastAsia="Times New Roman" w:hAnsi="Helvetica Neue" w:cs="Times New Roman"/>
+          <w:color w:val="333333"/>
+        </w:rPr>
+        <w:t>”</w:t>
+      </w:r>
+      <w:r>
+        <w:rPr>
+          <w:rFonts w:ascii="Helvetica Neue" w:eastAsia="Times New Roman" w:hAnsi="Helvetica Neue" w:cs="Times New Roman"/>
+          <w:color w:val="333333"/>
+        </w:rPr>
+        <w:t xml:space="preserve"> and type</w:t>
+      </w:r>
+      <w:r>
+        <w:rPr>
+          <w:rFonts w:ascii="Helvetica Neue" w:eastAsia="Times New Roman" w:hAnsi="Helvetica Neue" w:cs="Times New Roman"/>
+          <w:color w:val="333333"/>
+        </w:rPr>
+        <w:t xml:space="preserve"> </w:t>
+      </w:r>
+      <w:proofErr w:type="spellStart"/>
+      <w:r>
+        <w:rPr>
+          <w:rFonts w:ascii="Helvetica Neue" w:eastAsia="Times New Roman" w:hAnsi="Helvetica Neue" w:cs="Times New Roman"/>
+          <w:color w:val="333333"/>
+        </w:rPr>
+        <w:t>Xcode</w:t>
+      </w:r>
+      <w:proofErr w:type="spellEnd"/>
+      <w:r>
+        <w:rPr>
+          <w:rFonts w:ascii="Helvetica Neue" w:eastAsia="Times New Roman" w:hAnsi="Helvetica Neue" w:cs="Times New Roman"/>
+          <w:color w:val="333333"/>
+        </w:rPr>
+        <w:t xml:space="preserve">. If </w:t>
+      </w:r>
+      <w:proofErr w:type="spellStart"/>
+      <w:r>
+        <w:rPr>
+          <w:rFonts w:ascii="Helvetica Neue" w:eastAsia="Times New Roman" w:hAnsi="Helvetica Neue" w:cs="Times New Roman"/>
+          <w:color w:val="333333"/>
+        </w:rPr>
+        <w:t>XCode</w:t>
+      </w:r>
+      <w:proofErr w:type="spellEnd"/>
+      <w:r>
+        <w:rPr>
+          <w:rFonts w:ascii="Helvetica Neue" w:eastAsia="Times New Roman" w:hAnsi="Helvetica Neue" w:cs="Times New Roman"/>
+          <w:color w:val="333333"/>
+        </w:rPr>
+        <w:t xml:space="preserve"> shows up, make sure the version is above 7.2.  To check the version, </w:t>
+      </w:r>
+      <w:r>
+        <w:rPr>
+          <w:rFonts w:ascii="Helvetica Neue" w:eastAsia="Times New Roman" w:hAnsi="Helvetica Neue" w:cs="Times New Roman"/>
+          <w:color w:val="333333"/>
+        </w:rPr>
+        <w:t>open</w:t>
+      </w:r>
+      <w:r>
+        <w:rPr>
+          <w:rFonts w:ascii="Helvetica Neue" w:eastAsia="Times New Roman" w:hAnsi="Helvetica Neue" w:cs="Times New Roman"/>
+          <w:color w:val="333333"/>
+        </w:rPr>
+        <w:t xml:space="preserve"> up </w:t>
+      </w:r>
+      <w:proofErr w:type="spellStart"/>
+      <w:r>
+        <w:rPr>
+          <w:rFonts w:ascii="Helvetica Neue" w:eastAsia="Times New Roman" w:hAnsi="Helvetica Neue" w:cs="Times New Roman"/>
+          <w:color w:val="333333"/>
+        </w:rPr>
+        <w:t>Xcode</w:t>
+      </w:r>
+      <w:proofErr w:type="spellEnd"/>
+      <w:r>
+        <w:rPr>
+          <w:rFonts w:ascii="Helvetica Neue" w:eastAsia="Times New Roman" w:hAnsi="Helvetica Neue" w:cs="Times New Roman"/>
+          <w:color w:val="333333"/>
+        </w:rPr>
+        <w:t xml:space="preserve">, </w:t>
+      </w:r>
+      <w:r>
+        <w:rPr>
+          <w:rFonts w:ascii="Helvetica Neue" w:eastAsia="Times New Roman" w:hAnsi="Helvetica Neue" w:cs="Times New Roman"/>
+          <w:color w:val="333333"/>
+        </w:rPr>
+        <w:t xml:space="preserve">and follow </w:t>
+      </w:r>
+      <w:proofErr w:type="spellStart"/>
+      <w:r>
+        <w:rPr>
+          <w:rFonts w:ascii="Helvetica Neue" w:eastAsia="Times New Roman" w:hAnsi="Helvetica Neue" w:cs="Times New Roman"/>
+          <w:color w:val="333333"/>
+        </w:rPr>
+        <w:t>XCode</w:t>
+      </w:r>
+      <w:proofErr w:type="spellEnd"/>
+      <w:r>
+        <w:rPr>
+          <w:rFonts w:ascii="Helvetica Neue" w:eastAsia="Times New Roman" w:hAnsi="Helvetica Neue" w:cs="Times New Roman"/>
+          <w:color w:val="333333"/>
+        </w:rPr>
+        <w:t xml:space="preserve"> &gt; About </w:t>
+      </w:r>
+      <w:proofErr w:type="spellStart"/>
+      <w:r>
+        <w:rPr>
+          <w:rFonts w:ascii="Helvetica Neue" w:eastAsia="Times New Roman" w:hAnsi="Helvetica Neue" w:cs="Times New Roman"/>
+          <w:color w:val="333333"/>
+        </w:rPr>
+        <w:t>Xcode</w:t>
+      </w:r>
+      <w:proofErr w:type="spellEnd"/>
+      <w:r>
+        <w:rPr>
+          <w:rFonts w:ascii="Helvetica Neue" w:eastAsia="Times New Roman" w:hAnsi="Helvetica Neue" w:cs="Times New Roman"/>
+          <w:color w:val="333333"/>
+        </w:rPr>
+        <w:t xml:space="preserve"> should show a picture as below </w:t>
       </w:r>
       <w:r>
         <w:rPr>
@@ -463,7 +786,7 @@
     <w:p>
       <w:pPr>
         <w:spacing w:before="100" w:beforeAutospacing="1" w:after="100" w:afterAutospacing="1" w:line="384" w:lineRule="atLeast"/>
-        <w:ind w:left="720"/>
+        <w:ind w:left="-360" w:hanging="630"/>
         <w:rPr>
           <w:rFonts w:ascii="Helvetica Neue" w:eastAsia="Times New Roman" w:hAnsi="Helvetica Neue" w:cs="Times New Roman"/>
           <w:color w:val="333333"/>
@@ -477,18 +800,50 @@
           <w:numId w:val="2"/>
         </w:numPr>
         <w:spacing w:before="100" w:beforeAutospacing="1" w:after="100" w:afterAutospacing="1" w:line="384" w:lineRule="atLeast"/>
-        <w:rPr>
-          <w:rFonts w:ascii="Helvetica Neue" w:eastAsia="Times New Roman" w:hAnsi="Helvetica Neue" w:cs="Times New Roman"/>
-          <w:color w:val="333333"/>
-        </w:rPr>
-      </w:pPr>
-      <w:r>
-        <w:rPr>
-          <w:rFonts w:ascii="Helvetica Neue" w:eastAsia="Times New Roman" w:hAnsi="Helvetica Neue" w:cs="Times New Roman"/>
-          <w:color w:val="333333"/>
-        </w:rPr>
-        <w:lastRenderedPageBreak/>
-        <w:t xml:space="preserve"> The sample code for this project was written using Xcode version 7.2.1. If Xcode is not installed, download and install it from Mac app store </w:t>
+        <w:ind w:left="-360" w:hanging="630"/>
+        <w:rPr>
+          <w:rFonts w:ascii="Helvetica Neue" w:eastAsia="Times New Roman" w:hAnsi="Helvetica Neue" w:cs="Times New Roman"/>
+          <w:color w:val="333333"/>
+        </w:rPr>
+      </w:pPr>
+      <w:r>
+        <w:rPr>
+          <w:rFonts w:ascii="Helvetica Neue" w:eastAsia="Times New Roman" w:hAnsi="Helvetica Neue" w:cs="Times New Roman"/>
+          <w:color w:val="333333"/>
+        </w:rPr>
+        <w:t xml:space="preserve"> The sample code for this project was written using </w:t>
+      </w:r>
+      <w:proofErr w:type="spellStart"/>
+      <w:r>
+        <w:rPr>
+          <w:rFonts w:ascii="Helvetica Neue" w:eastAsia="Times New Roman" w:hAnsi="Helvetica Neue" w:cs="Times New Roman"/>
+          <w:color w:val="333333"/>
+        </w:rPr>
+        <w:t>Xcode</w:t>
+      </w:r>
+      <w:proofErr w:type="spellEnd"/>
+      <w:r>
+        <w:rPr>
+          <w:rFonts w:ascii="Helvetica Neue" w:eastAsia="Times New Roman" w:hAnsi="Helvetica Neue" w:cs="Times New Roman"/>
+          <w:color w:val="333333"/>
+        </w:rPr>
+        <w:t xml:space="preserve"> version 7.2.1. If </w:t>
+      </w:r>
+      <w:proofErr w:type="spellStart"/>
+      <w:r>
+        <w:rPr>
+          <w:rFonts w:ascii="Helvetica Neue" w:eastAsia="Times New Roman" w:hAnsi="Helvetica Neue" w:cs="Times New Roman"/>
+          <w:color w:val="333333"/>
+        </w:rPr>
+        <w:t>Xcode</w:t>
+      </w:r>
+      <w:proofErr w:type="spellEnd"/>
+      <w:r>
+        <w:rPr>
+          <w:rFonts w:ascii="Helvetica Neue" w:eastAsia="Times New Roman" w:hAnsi="Helvetica Neue" w:cs="Times New Roman"/>
+          <w:color w:val="333333"/>
+        </w:rPr>
+        <w:t xml:space="preserve"> is not installed, download and install it from Mac app store </w:t>
       </w:r>
       <w:hyperlink r:id="rId11" w:history="1">
         <w:r>
@@ -503,12 +858,20 @@
     <w:p>
       <w:pPr>
         <w:spacing w:before="100" w:beforeAutospacing="1" w:after="100" w:afterAutospacing="1" w:line="384" w:lineRule="atLeast"/>
-        <w:ind w:left="720"/>
-        <w:rPr>
-          <w:rFonts w:ascii="Helvetica Neue" w:eastAsia="Times New Roman" w:hAnsi="Helvetica Neue" w:cs="Times New Roman"/>
-          <w:color w:val="333333"/>
-        </w:rPr>
-      </w:pPr>
+        <w:ind w:left="-990"/>
+        <w:rPr>
+          <w:rFonts w:ascii="Helvetica Neue" w:eastAsia="Times New Roman" w:hAnsi="Helvetica Neue" w:cs="Times New Roman"/>
+          <w:color w:val="333333"/>
+        </w:rPr>
+      </w:pPr>
+      <w:r>
+        <w:rPr>
+          <w:rFonts w:ascii="Helvetica Neue" w:eastAsia="Times New Roman" w:hAnsi="Helvetica Neue" w:cs="Times New Roman"/>
+          <w:noProof/>
+          <w:color w:val="333333"/>
+        </w:rPr>
+        <w:t xml:space="preserve">           </w:t>
+      </w:r>
       <w:r>
         <w:rPr>
           <w:rFonts w:ascii="Helvetica Neue" w:eastAsia="Times New Roman" w:hAnsi="Helvetica Neue" w:cs="Times New Roman"/>
@@ -565,6 +928,7 @@
           <w:numId w:val="2"/>
         </w:numPr>
         <w:spacing w:before="100" w:beforeAutospacing="1" w:after="100" w:afterAutospacing="1" w:line="384" w:lineRule="atLeast"/>
+        <w:ind w:left="-360" w:hanging="630"/>
         <w:rPr>
           <w:rFonts w:ascii="Helvetica Neue" w:eastAsia="Times New Roman" w:hAnsi="Helvetica Neue" w:cs="Times New Roman"/>
           <w:color w:val="333333"/>
@@ -663,12 +1027,31 @@
           <w:rFonts w:ascii="Helvetica Neue" w:eastAsia="Times New Roman" w:hAnsi="Helvetica Neue" w:cs="Times New Roman"/>
           <w:color w:val="333333"/>
         </w:rPr>
-        <w:t xml:space="preserve"> you can download the code by opening up Terminal app and use git clone </w:t>
+        <w:t xml:space="preserve"> you can download the code by opening up Terminal app and use </w:t>
+      </w:r>
+      <w:proofErr w:type="spellStart"/>
+      <w:r>
+        <w:rPr>
+          <w:rFonts w:ascii="Helvetica Neue" w:eastAsia="Times New Roman" w:hAnsi="Helvetica Neue" w:cs="Times New Roman"/>
+          <w:b/>
+          <w:color w:val="333333"/>
+        </w:rPr>
+        <w:t>git</w:t>
+      </w:r>
+      <w:proofErr w:type="spellEnd"/>
+      <w:r>
+        <w:rPr>
+          <w:rFonts w:ascii="Helvetica Neue" w:eastAsia="Times New Roman" w:hAnsi="Helvetica Neue" w:cs="Times New Roman"/>
+          <w:b/>
+          <w:color w:val="333333"/>
+        </w:rPr>
+        <w:t xml:space="preserve"> clone </w:t>
       </w:r>
       <w:hyperlink r:id="rId15" w:history="1">
         <w:r>
           <w:rPr>
             <w:rFonts w:ascii="Helvetica Neue" w:eastAsia="Times New Roman" w:hAnsi="Helvetica Neue" w:cs="Times New Roman"/>
+            <w:b/>
             <w:color w:val="4078C0"/>
           </w:rPr>
           <w:t>https://github.com/psenthil/groupmessage.git</w:t>
@@ -679,7 +1062,21 @@
           <w:rFonts w:ascii="Helvetica Neue" w:eastAsia="Times New Roman" w:hAnsi="Helvetica Neue" w:cs="Times New Roman"/>
           <w:color w:val="333333"/>
         </w:rPr>
-        <w:t> to download in your favorite folder.</w:t>
+        <w:t> to download</w:t>
+      </w:r>
+      <w:r>
+        <w:rPr>
+          <w:rFonts w:ascii="Helvetica Neue" w:eastAsia="Times New Roman" w:hAnsi="Helvetica Neue" w:cs="Times New Roman"/>
+          <w:color w:val="333333"/>
+        </w:rPr>
+        <w:t xml:space="preserve"> it</w:t>
+      </w:r>
+      <w:r>
+        <w:rPr>
+          <w:rFonts w:ascii="Helvetica Neue" w:eastAsia="Times New Roman" w:hAnsi="Helvetica Neue" w:cs="Times New Roman"/>
+          <w:color w:val="333333"/>
+        </w:rPr>
+        <w:t xml:space="preserve"> in your favorite folder.</w:t>
       </w:r>
     </w:p>
     <w:p>
@@ -689,17 +1086,34 @@
           <w:numId w:val="2"/>
         </w:numPr>
         <w:spacing w:before="100" w:beforeAutospacing="1" w:after="100" w:afterAutospacing="1" w:line="384" w:lineRule="atLeast"/>
-        <w:rPr>
-          <w:rFonts w:ascii="Helvetica Neue" w:eastAsia="Times New Roman" w:hAnsi="Helvetica Neue" w:cs="Times New Roman"/>
-          <w:color w:val="333333"/>
-        </w:rPr>
-      </w:pPr>
-      <w:r>
-        <w:rPr>
-          <w:rFonts w:ascii="Helvetica Neue" w:eastAsia="Times New Roman" w:hAnsi="Helvetica Neue" w:cs="Times New Roman"/>
-          <w:color w:val="333333"/>
-        </w:rPr>
-        <w:t>Locate GroupMessage.xcodeproj from the folder from the downloaded location.</w:t>
+        <w:ind w:left="-360" w:hanging="630"/>
+        <w:rPr>
+          <w:rFonts w:ascii="Helvetica Neue" w:eastAsia="Times New Roman" w:hAnsi="Helvetica Neue" w:cs="Times New Roman"/>
+          <w:color w:val="333333"/>
+        </w:rPr>
+      </w:pPr>
+      <w:r>
+        <w:rPr>
+          <w:rFonts w:ascii="Helvetica Neue" w:eastAsia="Times New Roman" w:hAnsi="Helvetica Neue" w:cs="Times New Roman"/>
+          <w:color w:val="333333"/>
+        </w:rPr>
+        <w:t xml:space="preserve">Locate </w:t>
+      </w:r>
+      <w:proofErr w:type="spellStart"/>
+      <w:r>
+        <w:rPr>
+          <w:rFonts w:ascii="Helvetica Neue" w:eastAsia="Times New Roman" w:hAnsi="Helvetica Neue" w:cs="Times New Roman"/>
+          <w:color w:val="333333"/>
+        </w:rPr>
+        <w:t>GroupMessage.xcodeproj</w:t>
+      </w:r>
+      <w:proofErr w:type="spellEnd"/>
+      <w:r>
+        <w:rPr>
+          <w:rFonts w:ascii="Helvetica Neue" w:eastAsia="Times New Roman" w:hAnsi="Helvetica Neue" w:cs="Times New Roman"/>
+          <w:color w:val="333333"/>
+        </w:rPr>
+        <w:t xml:space="preserve"> from the folder from the downloaded location.</w:t>
       </w:r>
     </w:p>
     <w:p>
@@ -709,18 +1123,50 @@
           <w:numId w:val="2"/>
         </w:numPr>
         <w:spacing w:before="100" w:beforeAutospacing="1" w:after="100" w:afterAutospacing="1" w:line="384" w:lineRule="atLeast"/>
-        <w:rPr>
-          <w:rFonts w:ascii="Helvetica Neue" w:eastAsia="Times New Roman" w:hAnsi="Helvetica Neue" w:cs="Times New Roman"/>
-          <w:color w:val="333333"/>
-        </w:rPr>
-      </w:pPr>
-      <w:r>
-        <w:rPr>
-          <w:rFonts w:ascii="Helvetica Neue" w:eastAsia="Times New Roman" w:hAnsi="Helvetica Neue" w:cs="Times New Roman"/>
-          <w:color w:val="333333"/>
-        </w:rPr>
-        <w:lastRenderedPageBreak/>
-        <w:t>Double click on the GroupMessage.xcodeproj file and it should open up the project in Xcode</w:t>
+        <w:ind w:left="-360" w:hanging="630"/>
+        <w:rPr>
+          <w:rFonts w:ascii="Helvetica Neue" w:eastAsia="Times New Roman" w:hAnsi="Helvetica Neue" w:cs="Times New Roman"/>
+          <w:color w:val="333333"/>
+        </w:rPr>
+      </w:pPr>
+      <w:r>
+        <w:rPr>
+          <w:rFonts w:ascii="Helvetica Neue" w:eastAsia="Times New Roman" w:hAnsi="Helvetica Neue" w:cs="Times New Roman"/>
+          <w:color w:val="333333"/>
+        </w:rPr>
+        <w:t xml:space="preserve">Double click on the </w:t>
+      </w:r>
+      <w:proofErr w:type="spellStart"/>
+      <w:r>
+        <w:rPr>
+          <w:rFonts w:ascii="Helvetica Neue" w:eastAsia="Times New Roman" w:hAnsi="Helvetica Neue" w:cs="Times New Roman"/>
+          <w:color w:val="333333"/>
+        </w:rPr>
+        <w:t>GroupMessage.xcodeproj</w:t>
+      </w:r>
+      <w:proofErr w:type="spellEnd"/>
+      <w:r>
+        <w:rPr>
+          <w:rFonts w:ascii="Helvetica Neue" w:eastAsia="Times New Roman" w:hAnsi="Helvetica Neue" w:cs="Times New Roman"/>
+          <w:color w:val="333333"/>
+        </w:rPr>
+        <w:t xml:space="preserve"> file and it should open up the project in </w:t>
+      </w:r>
+      <w:proofErr w:type="spellStart"/>
+      <w:r>
+        <w:rPr>
+          <w:rFonts w:ascii="Helvetica Neue" w:eastAsia="Times New Roman" w:hAnsi="Helvetica Neue" w:cs="Times New Roman"/>
+          <w:color w:val="333333"/>
+        </w:rPr>
+        <w:t>Xcode</w:t>
+      </w:r>
+      <w:proofErr w:type="spellEnd"/>
+      <w:r>
+        <w:rPr>
+          <w:rFonts w:ascii="Helvetica Neue" w:eastAsia="Times New Roman" w:hAnsi="Helvetica Neue" w:cs="Times New Roman"/>
+          <w:color w:val="333333"/>
+        </w:rPr>
+        <w:t>.</w:t>
       </w:r>
     </w:p>
     <w:p>
@@ -730,17 +1176,32 @@
           <w:numId w:val="2"/>
         </w:numPr>
         <w:spacing w:before="100" w:beforeAutospacing="1" w:after="100" w:afterAutospacing="1" w:line="384" w:lineRule="atLeast"/>
-        <w:rPr>
-          <w:rFonts w:ascii="Helvetica Neue" w:eastAsia="Times New Roman" w:hAnsi="Helvetica Neue" w:cs="Times New Roman"/>
-          <w:color w:val="333333"/>
-        </w:rPr>
-      </w:pPr>
-      <w:r>
-        <w:rPr>
-          <w:rFonts w:ascii="Helvetica Neue" w:eastAsia="Times New Roman" w:hAnsi="Helvetica Neue" w:cs="Times New Roman"/>
-          <w:color w:val="333333"/>
-        </w:rPr>
-        <w:t>Once opened, make sure to select a simulator device and click on Play button as shown </w:t>
+        <w:ind w:left="-360" w:hanging="630"/>
+        <w:rPr>
+          <w:rFonts w:ascii="Helvetica Neue" w:eastAsia="Times New Roman" w:hAnsi="Helvetica Neue" w:cs="Times New Roman"/>
+          <w:color w:val="333333"/>
+        </w:rPr>
+      </w:pPr>
+      <w:r>
+        <w:rPr>
+          <w:rFonts w:ascii="Helvetica Neue" w:eastAsia="Times New Roman" w:hAnsi="Helvetica Neue" w:cs="Times New Roman"/>
+          <w:color w:val="333333"/>
+        </w:rPr>
+        <w:t>Once opened, make sure to select a simulator device and click on</w:t>
+      </w:r>
+      <w:r>
+        <w:rPr>
+          <w:rFonts w:ascii="Helvetica Neue" w:eastAsia="Times New Roman" w:hAnsi="Helvetica Neue" w:cs="Times New Roman"/>
+          <w:color w:val="333333"/>
+        </w:rPr>
+        <w:t xml:space="preserve"> the</w:t>
+      </w:r>
+      <w:r>
+        <w:rPr>
+          <w:rFonts w:ascii="Helvetica Neue" w:eastAsia="Times New Roman" w:hAnsi="Helvetica Neue" w:cs="Times New Roman"/>
+          <w:color w:val="333333"/>
+        </w:rPr>
+        <w:t xml:space="preserve"> Play button as shown </w:t>
       </w:r>
       <w:r>
         <w:rPr>
@@ -753,12 +1214,20 @@
     <w:p>
       <w:pPr>
         <w:spacing w:before="100" w:beforeAutospacing="1" w:after="100" w:afterAutospacing="1" w:line="384" w:lineRule="atLeast"/>
-        <w:ind w:left="720"/>
-        <w:rPr>
-          <w:rFonts w:ascii="Helvetica Neue" w:eastAsia="Times New Roman" w:hAnsi="Helvetica Neue" w:cs="Times New Roman"/>
-          <w:color w:val="333333"/>
-        </w:rPr>
-      </w:pPr>
+        <w:ind w:left="-360" w:hanging="630"/>
+        <w:rPr>
+          <w:rFonts w:ascii="Helvetica Neue" w:eastAsia="Times New Roman" w:hAnsi="Helvetica Neue" w:cs="Times New Roman"/>
+          <w:color w:val="333333"/>
+        </w:rPr>
+      </w:pPr>
+      <w:r>
+        <w:rPr>
+          <w:rFonts w:ascii="Helvetica Neue" w:eastAsia="Times New Roman" w:hAnsi="Helvetica Neue" w:cs="Times New Roman"/>
+          <w:noProof/>
+          <w:color w:val="333333"/>
+        </w:rPr>
+        <w:t xml:space="preserve">           </w:t>
+      </w:r>
       <w:r>
         <w:rPr>
           <w:rFonts w:ascii="Helvetica Neue" w:eastAsia="Times New Roman" w:hAnsi="Helvetica Neue" w:cs="Times New Roman"/>
@@ -815,6 +1284,7 @@
           <w:numId w:val="2"/>
         </w:numPr>
         <w:spacing w:before="100" w:beforeAutospacing="1" w:after="100" w:afterAutospacing="1" w:line="384" w:lineRule="atLeast"/>
+        <w:ind w:left="-360" w:hanging="630"/>
         <w:rPr>
           <w:rFonts w:ascii="Helvetica Neue" w:eastAsia="Times New Roman" w:hAnsi="Helvetica Neue" w:cs="Times New Roman"/>
           <w:color w:val="333333"/>
@@ -865,6 +1335,7 @@
         </w:rPr>
         <w:t>however</w:t>
       </w:r>
+      <w:proofErr w:type="gramStart"/>
       <w:r>
         <w:rPr>
           <w:rFonts w:ascii="Helvetica Neue" w:eastAsia="Times New Roman" w:hAnsi="Helvetica Neue" w:cs="Times New Roman"/>
@@ -878,7 +1349,15 @@
           <w:rFonts w:ascii="Helvetica Neue" w:eastAsia="Times New Roman" w:hAnsi="Helvetica Neue" w:cs="Times New Roman"/>
           <w:color w:val="333333"/>
         </w:rPr>
-        <w:t>the subsequent runs will be faster. It should show</w:t>
+        <w:t>the</w:t>
+      </w:r>
+      <w:proofErr w:type="gramEnd"/>
+      <w:r>
+        <w:rPr>
+          <w:rFonts w:ascii="Helvetica Neue" w:eastAsia="Times New Roman" w:hAnsi="Helvetica Neue" w:cs="Times New Roman"/>
+          <w:color w:val="333333"/>
+        </w:rPr>
+        <w:t xml:space="preserve"> subsequent runs will be faster. It should show</w:t>
       </w:r>
       <w:r>
         <w:rPr>
@@ -913,19 +1392,25 @@
     <w:p>
       <w:pPr>
         <w:spacing w:before="100" w:beforeAutospacing="1" w:after="100" w:afterAutospacing="1" w:line="384" w:lineRule="atLeast"/>
-        <w:ind w:left="720"/>
-        <w:rPr>
-          <w:rFonts w:ascii="Helvetica Neue" w:eastAsia="Times New Roman" w:hAnsi="Helvetica Neue" w:cs="Times New Roman"/>
-          <w:color w:val="333333"/>
-        </w:rPr>
-      </w:pPr>
-      <w:r>
-        <w:rPr>
-          <w:rFonts w:ascii="Helvetica Neue" w:eastAsia="Times New Roman" w:hAnsi="Helvetica Neue" w:cs="Times New Roman"/>
-          <w:color w:val="333333"/>
-        </w:rPr>
-        <w:lastRenderedPageBreak/>
+        <w:ind w:left="-360" w:hanging="630"/>
+        <w:rPr>
+          <w:rFonts w:ascii="Helvetica Neue" w:eastAsia="Times New Roman" w:hAnsi="Helvetica Neue" w:cs="Times New Roman"/>
+          <w:color w:val="333333"/>
+        </w:rPr>
+      </w:pPr>
+      <w:r>
+        <w:rPr>
+          <w:rFonts w:ascii="Helvetica Neue" w:eastAsia="Times New Roman" w:hAnsi="Helvetica Neue" w:cs="Times New Roman"/>
+          <w:color w:val="333333"/>
+        </w:rPr>
         <w:t> </w:t>
+      </w:r>
+      <w:r>
+        <w:rPr>
+          <w:rFonts w:ascii="Helvetica Neue" w:eastAsia="Times New Roman" w:hAnsi="Helvetica Neue" w:cs="Times New Roman"/>
+          <w:color w:val="333333"/>
+        </w:rPr>
+        <w:t xml:space="preserve">          </w:t>
       </w:r>
       <w:r>
         <w:rPr>
@@ -934,12 +1419,10 @@
           <w:color w:val="4078C0"/>
         </w:rPr>
         <w:drawing>
-          <wp:inline distT="0" distB="0" distL="0" distR="0" wp14:anchorId="1058FD3D" wp14:editId="40F7B8EB">
-            <wp:extent cx="4063365" cy="7211695"/>
-            <wp:effectExtent l="0" t="0" r="635" b="1905"/>
-            <wp:docPr id="2" name="Picture 2" descr="irst screen">
-              <a:hlinkClick xmlns:a="http://schemas.openxmlformats.org/drawingml/2006/main" r:id="rId17" tgtFrame="&quot;_blank&quot;"/>
-            </wp:docPr>
+          <wp:inline distT="0" distB="0" distL="0" distR="0" wp14:anchorId="1058FD3D" wp14:editId="15ED6936">
+            <wp:extent cx="4063365" cy="5029200"/>
+            <wp:effectExtent l="0" t="0" r="635" b="0"/>
+            <wp:docPr id="2" name="Picture 2" descr="irst screen"/>
             <wp:cNvGraphicFramePr>
               <a:graphicFrameLocks xmlns:a="http://schemas.openxmlformats.org/drawingml/2006/main" noChangeAspect="1"/>
             </wp:cNvGraphicFramePr>
@@ -970,7 +1453,7 @@
                   <pic:spPr bwMode="auto">
                     <a:xfrm>
                       <a:off x="0" y="0"/>
-                      <a:ext cx="4063365" cy="7211695"/>
+                      <a:ext cx="4063365" cy="5029200"/>
                     </a:xfrm>
                     <a:prstGeom prst="rect">
                       <a:avLst/>
@@ -994,39 +1477,95 @@
           <w:numId w:val="2"/>
         </w:numPr>
         <w:spacing w:before="100" w:beforeAutospacing="1" w:after="100" w:afterAutospacing="1" w:line="384" w:lineRule="atLeast"/>
-        <w:rPr>
-          <w:rFonts w:ascii="Helvetica Neue" w:eastAsia="Times New Roman" w:hAnsi="Helvetica Neue" w:cs="Times New Roman"/>
-          <w:color w:val="333333"/>
-        </w:rPr>
-      </w:pPr>
-      <w:r>
-        <w:rPr>
-          <w:rFonts w:ascii="Helvetica Neue" w:eastAsia="Times New Roman" w:hAnsi="Helvetica Neue" w:cs="Times New Roman"/>
-          <w:color w:val="333333"/>
-        </w:rPr>
-        <w:t>Type in the message you wanted to send to your group of friends in the message box and clicking on "Select Friends" button will show the following screen </w:t>
+        <w:ind w:left="-360" w:hanging="630"/>
+        <w:rPr>
+          <w:rFonts w:ascii="Helvetica Neue" w:eastAsia="Times New Roman" w:hAnsi="Helvetica Neue" w:cs="Times New Roman"/>
+          <w:color w:val="333333"/>
+        </w:rPr>
+      </w:pPr>
+      <w:r>
+        <w:rPr>
+          <w:rFonts w:ascii="Helvetica Neue" w:eastAsia="Times New Roman" w:hAnsi="Helvetica Neue" w:cs="Times New Roman"/>
+          <w:color w:val="333333"/>
+        </w:rPr>
+        <w:t>Type in the message you want</w:t>
+      </w:r>
+      <w:r>
+        <w:rPr>
+          <w:rFonts w:ascii="Helvetica Neue" w:eastAsia="Times New Roman" w:hAnsi="Helvetica Neue" w:cs="Times New Roman"/>
+          <w:color w:val="333333"/>
+        </w:rPr>
+        <w:t xml:space="preserve"> to send to your group of friends in the message box</w:t>
+      </w:r>
+      <w:r>
+        <w:rPr>
+          <w:rFonts w:ascii="Helvetica Neue" w:eastAsia="Times New Roman" w:hAnsi="Helvetica Neue" w:cs="Times New Roman"/>
+          <w:color w:val="333333"/>
+        </w:rPr>
+        <w:t>.</w:t>
+      </w:r>
+      <w:r>
+        <w:rPr>
+          <w:rFonts w:ascii="Helvetica Neue" w:eastAsia="Times New Roman" w:hAnsi="Helvetica Neue" w:cs="Times New Roman"/>
+          <w:color w:val="333333"/>
+        </w:rPr>
+        <w:t xml:space="preserve"> </w:t>
+      </w:r>
+      <w:r>
+        <w:rPr>
+          <w:rFonts w:ascii="Helvetica Neue" w:eastAsia="Times New Roman" w:hAnsi="Helvetica Neue" w:cs="Times New Roman"/>
+          <w:color w:val="333333"/>
+        </w:rPr>
+        <w:t>C</w:t>
+      </w:r>
+      <w:r>
+        <w:rPr>
+          <w:rFonts w:ascii="Helvetica Neue" w:eastAsia="Times New Roman" w:hAnsi="Helvetica Neue" w:cs="Times New Roman"/>
+          <w:color w:val="333333"/>
+        </w:rPr>
+        <w:t xml:space="preserve">licking on </w:t>
+      </w:r>
+      <w:r>
+        <w:rPr>
+          <w:rFonts w:ascii="Helvetica Neue" w:eastAsia="Times New Roman" w:hAnsi="Helvetica Neue" w:cs="Times New Roman"/>
+          <w:color w:val="333333"/>
+        </w:rPr>
+        <w:t xml:space="preserve">the </w:t>
+      </w:r>
+      <w:r>
+        <w:rPr>
+          <w:rFonts w:ascii="Helvetica Neue" w:eastAsia="Times New Roman" w:hAnsi="Helvetica Neue" w:cs="Times New Roman"/>
+          <w:color w:val="333333"/>
+        </w:rPr>
+        <w:t>"Select Friends" button will show the following screen </w:t>
       </w:r>
     </w:p>
     <w:p>
       <w:pPr>
         <w:spacing w:before="100" w:beforeAutospacing="1" w:after="100" w:afterAutospacing="1" w:line="384" w:lineRule="atLeast"/>
-        <w:ind w:left="720"/>
-        <w:rPr>
-          <w:rFonts w:ascii="Helvetica Neue" w:eastAsia="Times New Roman" w:hAnsi="Helvetica Neue" w:cs="Times New Roman"/>
-          <w:color w:val="333333"/>
-        </w:rPr>
-      </w:pPr>
+        <w:ind w:left="-360" w:hanging="630"/>
+        <w:rPr>
+          <w:rFonts w:ascii="Helvetica Neue" w:eastAsia="Times New Roman" w:hAnsi="Helvetica Neue" w:cs="Times New Roman"/>
+          <w:color w:val="333333"/>
+        </w:rPr>
+      </w:pPr>
+      <w:r>
+        <w:rPr>
+          <w:rFonts w:ascii="Helvetica Neue" w:eastAsia="Times New Roman" w:hAnsi="Helvetica Neue" w:cs="Times New Roman"/>
+          <w:color w:val="333333"/>
+        </w:rPr>
+        <w:t xml:space="preserve">          </w:t>
+      </w:r>
       <w:r>
         <w:rPr>
           <w:rFonts w:ascii="Helvetica Neue" w:eastAsia="Times New Roman" w:hAnsi="Helvetica Neue" w:cs="Times New Roman"/>
           <w:noProof/>
           <w:color w:val="4078C0"/>
         </w:rPr>
-        <w:lastRenderedPageBreak/>
         <w:drawing>
-          <wp:inline distT="0" distB="0" distL="0" distR="0" wp14:anchorId="7A7DEC34" wp14:editId="4BDB891E">
-            <wp:extent cx="4063365" cy="7466330"/>
-            <wp:effectExtent l="0" t="0" r="635" b="1270"/>
+          <wp:inline distT="0" distB="0" distL="0" distR="0" wp14:anchorId="7A7DEC34" wp14:editId="0AD35759">
+            <wp:extent cx="3980814" cy="5511800"/>
+            <wp:effectExtent l="0" t="0" r="7620" b="0"/>
             <wp:docPr id="3" name="Picture 3" descr="econd screen"/>
             <wp:cNvGraphicFramePr>
               <a:graphicFrameLocks xmlns:a="http://schemas.openxmlformats.org/drawingml/2006/main" noChangeAspect="1"/>
@@ -1058,7 +1597,7 @@
                   <pic:spPr bwMode="auto">
                     <a:xfrm>
                       <a:off x="0" y="0"/>
-                      <a:ext cx="4063365" cy="7466330"/>
+                      <a:ext cx="3980814" cy="5511800"/>
                     </a:xfrm>
                     <a:prstGeom prst="rect">
                       <a:avLst/>
@@ -1082,34 +1621,50 @@
           <w:numId w:val="2"/>
         </w:numPr>
         <w:spacing w:before="100" w:beforeAutospacing="1" w:after="100" w:afterAutospacing="1" w:line="384" w:lineRule="atLeast"/>
-        <w:rPr>
-          <w:rFonts w:ascii="Helvetica Neue" w:eastAsia="Times New Roman" w:hAnsi="Helvetica Neue" w:cs="Times New Roman"/>
-          <w:color w:val="333333"/>
-        </w:rPr>
-      </w:pPr>
-      <w:r>
-        <w:rPr>
-          <w:rFonts w:ascii="Helvetica Neue" w:eastAsia="Times New Roman" w:hAnsi="Helvetica Neue" w:cs="Times New Roman"/>
-          <w:color w:val="333333"/>
-        </w:rPr>
-        <w:t>Important Note: iOS simulators cannot send messages. You will see the following screen</w:t>
+        <w:ind w:left="-360" w:hanging="630"/>
+        <w:rPr>
+          <w:rFonts w:ascii="Helvetica Neue" w:eastAsia="Times New Roman" w:hAnsi="Helvetica Neue" w:cs="Times New Roman"/>
+          <w:color w:val="333333"/>
+        </w:rPr>
+      </w:pPr>
+      <w:r>
+        <w:rPr>
+          <w:rFonts w:ascii="Helvetica Neue" w:eastAsia="Times New Roman" w:hAnsi="Helvetica Neue" w:cs="Times New Roman"/>
+          <w:color w:val="333333"/>
+        </w:rPr>
+        <w:t xml:space="preserve">Important Note: </w:t>
+      </w:r>
+      <w:proofErr w:type="spellStart"/>
+      <w:r>
+        <w:rPr>
+          <w:rFonts w:ascii="Helvetica Neue" w:eastAsia="Times New Roman" w:hAnsi="Helvetica Neue" w:cs="Times New Roman"/>
+          <w:color w:val="333333"/>
+        </w:rPr>
+        <w:t>iOS</w:t>
+      </w:r>
+      <w:proofErr w:type="spellEnd"/>
+      <w:r>
+        <w:rPr>
+          <w:rFonts w:ascii="Helvetica Neue" w:eastAsia="Times New Roman" w:hAnsi="Helvetica Neue" w:cs="Times New Roman"/>
+          <w:color w:val="333333"/>
+        </w:rPr>
+        <w:t xml:space="preserve"> simulators cannot send messages. You will see the following screen</w:t>
       </w:r>
     </w:p>
     <w:p>
       <w:pPr>
         <w:spacing w:before="100" w:beforeAutospacing="1" w:after="100" w:afterAutospacing="1" w:line="384" w:lineRule="atLeast"/>
-        <w:ind w:left="720"/>
-        <w:rPr>
-          <w:rFonts w:ascii="Helvetica Neue" w:eastAsia="Times New Roman" w:hAnsi="Helvetica Neue" w:cs="Times New Roman"/>
-          <w:color w:val="333333"/>
-        </w:rPr>
-      </w:pPr>
-      <w:r>
-        <w:rPr>
-          <w:rFonts w:ascii="Helvetica Neue" w:eastAsia="Times New Roman" w:hAnsi="Helvetica Neue" w:cs="Times New Roman"/>
-          <w:color w:val="333333"/>
-        </w:rPr>
-        <w:lastRenderedPageBreak/>
+        <w:ind w:left="-360" w:hanging="90"/>
+        <w:rPr>
+          <w:rFonts w:ascii="Helvetica Neue" w:eastAsia="Times New Roman" w:hAnsi="Helvetica Neue" w:cs="Times New Roman"/>
+          <w:color w:val="333333"/>
+        </w:rPr>
+      </w:pPr>
+      <w:r>
+        <w:rPr>
+          <w:rFonts w:ascii="Helvetica Neue" w:eastAsia="Times New Roman" w:hAnsi="Helvetica Neue" w:cs="Times New Roman"/>
+          <w:color w:val="333333"/>
+        </w:rPr>
         <w:t> </w:t>
       </w:r>
       <w:r>
@@ -1119,9 +1674,9 @@
           <w:color w:val="4078C0"/>
         </w:rPr>
         <w:drawing>
-          <wp:inline distT="0" distB="0" distL="0" distR="0" wp14:anchorId="4028120D" wp14:editId="5C494181">
-            <wp:extent cx="4063365" cy="7211695"/>
-            <wp:effectExtent l="0" t="0" r="635" b="1905"/>
+          <wp:inline distT="0" distB="0" distL="0" distR="0" wp14:anchorId="4028120D" wp14:editId="49A2ED96">
+            <wp:extent cx="4063365" cy="5626100"/>
+            <wp:effectExtent l="0" t="0" r="635" b="12700"/>
             <wp:docPr id="4" name="Picture 4" descr="imulator screen"/>
             <wp:cNvGraphicFramePr>
               <a:graphicFrameLocks xmlns:a="http://schemas.openxmlformats.org/drawingml/2006/main" noChangeAspect="1"/>
@@ -1153,7 +1708,7 @@
                   <pic:spPr bwMode="auto">
                     <a:xfrm>
                       <a:off x="0" y="0"/>
-                      <a:ext cx="4063365" cy="7211695"/>
+                      <a:ext cx="4063365" cy="5626100"/>
                     </a:xfrm>
                     <a:prstGeom prst="rect">
                       <a:avLst/>
@@ -1177,6 +1732,7 @@
           <w:numId w:val="2"/>
         </w:numPr>
         <w:spacing w:before="100" w:beforeAutospacing="1" w:after="100" w:afterAutospacing="1" w:line="384" w:lineRule="atLeast"/>
+        <w:ind w:left="-360" w:hanging="630"/>
         <w:rPr>
           <w:rFonts w:ascii="Helvetica Neue" w:eastAsia="Times New Roman" w:hAnsi="Helvetica Neue" w:cs="Times New Roman"/>
           <w:color w:val="333333"/>
@@ -1194,8 +1750,17 @@
           <w:rFonts w:ascii="Helvetica Neue" w:eastAsia="Times New Roman" w:hAnsi="Helvetica Neue" w:cs="Times New Roman"/>
           <w:color w:val="333333"/>
         </w:rPr>
-        <w:t>your iPhone or iPad</w:t>
-      </w:r>
+        <w:t xml:space="preserve">your iPhone or </w:t>
+      </w:r>
+      <w:proofErr w:type="spellStart"/>
+      <w:r>
+        <w:rPr>
+          <w:rFonts w:ascii="Helvetica Neue" w:eastAsia="Times New Roman" w:hAnsi="Helvetica Neue" w:cs="Times New Roman"/>
+          <w:color w:val="333333"/>
+        </w:rPr>
+        <w:t>iPad</w:t>
+      </w:r>
+      <w:proofErr w:type="spellEnd"/>
       <w:r>
         <w:rPr>
           <w:rFonts w:ascii="Helvetica Neue" w:eastAsia="Times New Roman" w:hAnsi="Helvetica Neue" w:cs="Times New Roman"/>
@@ -1230,7 +1795,21 @@
           <w:rFonts w:ascii="Helvetica Neue" w:eastAsia="Times New Roman" w:hAnsi="Helvetica Neue" w:cs="Times New Roman"/>
           <w:color w:val="333333"/>
         </w:rPr>
-        <w:t xml:space="preserve">. Once installed follow above steps </w:t>
+        <w:t>. Once installed</w:t>
+      </w:r>
+      <w:r>
+        <w:rPr>
+          <w:rFonts w:ascii="Helvetica Neue" w:eastAsia="Times New Roman" w:hAnsi="Helvetica Neue" w:cs="Times New Roman"/>
+          <w:color w:val="333333"/>
+        </w:rPr>
+        <w:t>,</w:t>
+      </w:r>
+      <w:r>
+        <w:rPr>
+          <w:rFonts w:ascii="Helvetica Neue" w:eastAsia="Times New Roman" w:hAnsi="Helvetica Neue" w:cs="Times New Roman"/>
+          <w:color w:val="333333"/>
+        </w:rPr>
+        <w:t xml:space="preserve"> follow above steps </w:t>
       </w:r>
       <w:ins w:id="0" w:author="Pandurangan, Senthil" w:date="2016-02-25T17:29:00Z">
         <w:r>
@@ -1283,27 +1862,82 @@
           <w:numId w:val="2"/>
         </w:numPr>
         <w:spacing w:before="100" w:beforeAutospacing="1" w:after="100" w:afterAutospacing="1" w:line="384" w:lineRule="atLeast"/>
-        <w:rPr>
-          <w:rFonts w:ascii="Helvetica Neue" w:eastAsia="Times New Roman" w:hAnsi="Helvetica Neue" w:cs="Times New Roman"/>
-          <w:color w:val="333333"/>
-        </w:rPr>
-      </w:pPr>
-      <w:r>
-        <w:rPr>
-          <w:rFonts w:ascii="Helvetica Neue" w:eastAsia="Times New Roman" w:hAnsi="Helvetica Neue" w:cs="Times New Roman"/>
-          <w:color w:val="333333"/>
-        </w:rPr>
-        <w:lastRenderedPageBreak/>
-        <w:t>Select few friends to send the message. Clicking on "Done" button will open up the message view with your selected friends and message populated as below</w:t>
-      </w:r>
-    </w:p>
-    <w:p>
-      <w:pPr>
-        <w:numPr>
-          <w:ilvl w:val="0"/>
-          <w:numId w:val="2"/>
-        </w:numPr>
+        <w:ind w:left="-360" w:hanging="630"/>
+        <w:rPr>
+          <w:rFonts w:ascii="Helvetica Neue" w:eastAsia="Times New Roman" w:hAnsi="Helvetica Neue" w:cs="Times New Roman"/>
+          <w:color w:val="333333"/>
+        </w:rPr>
+      </w:pPr>
+      <w:r>
+        <w:rPr>
+          <w:rFonts w:ascii="Helvetica Neue" w:eastAsia="Times New Roman" w:hAnsi="Helvetica Neue" w:cs="Times New Roman"/>
+          <w:color w:val="333333"/>
+        </w:rPr>
+        <w:t>Select</w:t>
+      </w:r>
+      <w:r>
+        <w:rPr>
+          <w:rFonts w:ascii="Helvetica Neue" w:eastAsia="Times New Roman" w:hAnsi="Helvetica Neue" w:cs="Times New Roman"/>
+          <w:color w:val="333333"/>
+        </w:rPr>
+        <w:t xml:space="preserve"> a</w:t>
+      </w:r>
+      <w:r>
+        <w:rPr>
+          <w:rFonts w:ascii="Helvetica Neue" w:eastAsia="Times New Roman" w:hAnsi="Helvetica Neue" w:cs="Times New Roman"/>
+          <w:color w:val="333333"/>
+        </w:rPr>
+        <w:t xml:space="preserve"> few friends to send the message. </w:t>
+      </w:r>
+      <w:r>
+        <w:rPr>
+          <w:rFonts w:ascii="Helvetica Neue" w:eastAsia="Times New Roman" w:hAnsi="Helvetica Neue" w:cs="Times New Roman"/>
+          <w:color w:val="333333"/>
+        </w:rPr>
+        <w:t>Once you click the</w:t>
+      </w:r>
+      <w:r>
+        <w:rPr>
+          <w:rFonts w:ascii="Helvetica Neue" w:eastAsia="Times New Roman" w:hAnsi="Helvetica Neue" w:cs="Times New Roman"/>
+          <w:color w:val="333333"/>
+        </w:rPr>
+        <w:t xml:space="preserve"> "Done" button </w:t>
+      </w:r>
+      <w:r>
+        <w:rPr>
+          <w:rFonts w:ascii="Helvetica Neue" w:eastAsia="Times New Roman" w:hAnsi="Helvetica Neue" w:cs="Times New Roman"/>
+          <w:color w:val="333333"/>
+        </w:rPr>
+        <w:t xml:space="preserve">it </w:t>
+      </w:r>
+      <w:r>
+        <w:rPr>
+          <w:rFonts w:ascii="Helvetica Neue" w:eastAsia="Times New Roman" w:hAnsi="Helvetica Neue" w:cs="Times New Roman"/>
+          <w:color w:val="333333"/>
+        </w:rPr>
+        <w:t>will open up the message view with your selected friends and message populated as below</w:t>
+      </w:r>
+      <w:r>
+        <w:rPr>
+          <w:rFonts w:ascii="Helvetica Neue" w:eastAsia="Times New Roman" w:hAnsi="Helvetica Neue" w:cs="Times New Roman"/>
+          <w:color w:val="333333"/>
+        </w:rPr>
+        <w:t>.</w:t>
+      </w:r>
+    </w:p>
+    <w:p>
+      <w:pPr>
         <w:spacing w:before="100" w:beforeAutospacing="1" w:after="100" w:afterAutospacing="1" w:line="384" w:lineRule="atLeast"/>
+        <w:rPr>
+          <w:rFonts w:ascii="Helvetica Neue" w:eastAsia="Times New Roman" w:hAnsi="Helvetica Neue" w:cs="Times New Roman"/>
+          <w:color w:val="333333"/>
+        </w:rPr>
+      </w:pPr>
+    </w:p>
+    <w:p>
+      <w:pPr>
+        <w:spacing w:before="100" w:beforeAutospacing="1" w:after="100" w:afterAutospacing="1" w:line="384" w:lineRule="atLeast"/>
+        <w:ind w:left="-360"/>
         <w:rPr>
           <w:rFonts w:ascii="Helvetica Neue" w:eastAsia="Times New Roman" w:hAnsi="Helvetica Neue" w:cs="Times New Roman"/>
           <w:color w:val="333333"/>
@@ -1323,9 +1957,9 @@
           <w:color w:val="4078C0"/>
         </w:rPr>
         <w:drawing>
-          <wp:inline distT="0" distB="0" distL="0" distR="0" wp14:anchorId="0162E854" wp14:editId="4A7798A9">
-            <wp:extent cx="4063365" cy="7211695"/>
-            <wp:effectExtent l="0" t="0" r="635" b="1905"/>
+          <wp:inline distT="0" distB="0" distL="0" distR="0" wp14:anchorId="0162E854" wp14:editId="7815218A">
+            <wp:extent cx="4063365" cy="6108700"/>
+            <wp:effectExtent l="0" t="0" r="635" b="12700"/>
             <wp:docPr id="5" name="Picture 5" descr="essage screen"/>
             <wp:cNvGraphicFramePr>
               <a:graphicFrameLocks xmlns:a="http://schemas.openxmlformats.org/drawingml/2006/main" noChangeAspect="1"/>
@@ -1357,7 +1991,7 @@
                   <pic:spPr bwMode="auto">
                     <a:xfrm>
                       <a:off x="0" y="0"/>
-                      <a:ext cx="4063365" cy="7211695"/>
+                      <a:ext cx="4063365" cy="6108700"/>
                     </a:xfrm>
                     <a:prstGeom prst="rect">
                       <a:avLst/>
@@ -1381,18 +2015,50 @@
           <w:numId w:val="2"/>
         </w:numPr>
         <w:spacing w:before="100" w:beforeAutospacing="1" w:after="100" w:afterAutospacing="1" w:line="384" w:lineRule="atLeast"/>
-        <w:rPr>
-          <w:rFonts w:ascii="Helvetica Neue" w:eastAsia="Times New Roman" w:hAnsi="Helvetica Neue" w:cs="Times New Roman"/>
-          <w:color w:val="333333"/>
-        </w:rPr>
-      </w:pPr>
-      <w:r>
-        <w:rPr>
-          <w:rFonts w:ascii="Helvetica Neue" w:eastAsia="Times New Roman" w:hAnsi="Helvetica Neue" w:cs="Times New Roman"/>
-          <w:color w:val="333333"/>
-        </w:rPr>
-        <w:lastRenderedPageBreak/>
-        <w:t xml:space="preserve">Going back to Xcode and clicking on the ViewController.swift </w:t>
+        <w:ind w:left="-360" w:hanging="630"/>
+        <w:rPr>
+          <w:rFonts w:ascii="Helvetica Neue" w:eastAsia="Times New Roman" w:hAnsi="Helvetica Neue" w:cs="Times New Roman"/>
+          <w:color w:val="333333"/>
+        </w:rPr>
+      </w:pPr>
+      <w:r>
+        <w:rPr>
+          <w:rFonts w:ascii="Helvetica Neue" w:eastAsia="Times New Roman" w:hAnsi="Helvetica Neue" w:cs="Times New Roman"/>
+          <w:color w:val="333333"/>
+        </w:rPr>
+        <w:t xml:space="preserve">Going back to </w:t>
+      </w:r>
+      <w:proofErr w:type="spellStart"/>
+      <w:r>
+        <w:rPr>
+          <w:rFonts w:ascii="Helvetica Neue" w:eastAsia="Times New Roman" w:hAnsi="Helvetica Neue" w:cs="Times New Roman"/>
+          <w:color w:val="333333"/>
+        </w:rPr>
+        <w:t>Xcode</w:t>
+      </w:r>
+      <w:proofErr w:type="spellEnd"/>
+      <w:r>
+        <w:rPr>
+          <w:rFonts w:ascii="Helvetica Neue" w:eastAsia="Times New Roman" w:hAnsi="Helvetica Neue" w:cs="Times New Roman"/>
+          <w:color w:val="333333"/>
+        </w:rPr>
+        <w:t xml:space="preserve"> and clicking on the </w:t>
+      </w:r>
+      <w:proofErr w:type="spellStart"/>
+      <w:r>
+        <w:rPr>
+          <w:rFonts w:ascii="Helvetica Neue" w:eastAsia="Times New Roman" w:hAnsi="Helvetica Neue" w:cs="Times New Roman"/>
+          <w:color w:val="333333"/>
+        </w:rPr>
+        <w:t>ViewController.swift</w:t>
+      </w:r>
+      <w:proofErr w:type="spellEnd"/>
+      <w:r>
+        <w:rPr>
+          <w:rFonts w:ascii="Helvetica Neue" w:eastAsia="Times New Roman" w:hAnsi="Helvetica Neue" w:cs="Times New Roman"/>
+          <w:color w:val="333333"/>
+        </w:rPr>
+        <w:t xml:space="preserve"> </w:t>
       </w:r>
       <w:r>
         <w:rPr>
@@ -1412,12 +2078,20 @@
     <w:p>
       <w:pPr>
         <w:spacing w:before="100" w:beforeAutospacing="1" w:after="100" w:afterAutospacing="1" w:line="384" w:lineRule="atLeast"/>
-        <w:ind w:left="720"/>
-        <w:rPr>
-          <w:rFonts w:ascii="Helvetica Neue" w:eastAsia="Times New Roman" w:hAnsi="Helvetica Neue" w:cs="Times New Roman"/>
-          <w:color w:val="333333"/>
-        </w:rPr>
-      </w:pPr>
+        <w:ind w:left="-360" w:hanging="630"/>
+        <w:rPr>
+          <w:rFonts w:ascii="Helvetica Neue" w:eastAsia="Times New Roman" w:hAnsi="Helvetica Neue" w:cs="Times New Roman"/>
+          <w:color w:val="333333"/>
+        </w:rPr>
+      </w:pPr>
+      <w:r>
+        <w:rPr>
+          <w:rFonts w:ascii="Helvetica Neue" w:eastAsia="Times New Roman" w:hAnsi="Helvetica Neue" w:cs="Times New Roman"/>
+          <w:noProof/>
+          <w:color w:val="333333"/>
+        </w:rPr>
+        <w:t xml:space="preserve">         </w:t>
+      </w:r>
       <w:r>
         <w:rPr>
           <w:rFonts w:ascii="Helvetica Neue" w:eastAsia="Times New Roman" w:hAnsi="Helvetica Neue" w:cs="Times New Roman"/>
@@ -1474,23 +2148,61 @@
           <w:numId w:val="2"/>
         </w:numPr>
         <w:spacing w:before="100" w:beforeAutospacing="1" w:after="100" w:afterAutospacing="1" w:line="384" w:lineRule="atLeast"/>
-        <w:rPr>
-          <w:rFonts w:ascii="Helvetica Neue" w:eastAsia="Times New Roman" w:hAnsi="Helvetica Neue" w:cs="Times New Roman"/>
-          <w:color w:val="333333"/>
-        </w:rPr>
-      </w:pPr>
-      <w:r>
-        <w:rPr>
-          <w:rFonts w:ascii="Helvetica Neue" w:eastAsia="Times New Roman" w:hAnsi="Helvetica Neue" w:cs="Times New Roman"/>
-          <w:color w:val="333333"/>
-        </w:rPr>
-        <w:t>Also Main.storyboard will show how the UI components are laid out</w:t>
+        <w:ind w:left="-360" w:hanging="630"/>
+        <w:rPr>
+          <w:rFonts w:ascii="Helvetica Neue" w:eastAsia="Times New Roman" w:hAnsi="Helvetica Neue" w:cs="Times New Roman"/>
+          <w:color w:val="333333"/>
+        </w:rPr>
+      </w:pPr>
+      <w:r>
+        <w:rPr>
+          <w:rFonts w:ascii="Helvetica Neue" w:eastAsia="Times New Roman" w:hAnsi="Helvetica Neue" w:cs="Times New Roman"/>
+          <w:color w:val="333333"/>
+        </w:rPr>
+        <w:t>Also</w:t>
+      </w:r>
+      <w:r>
+        <w:rPr>
+          <w:rFonts w:ascii="Helvetica Neue" w:eastAsia="Times New Roman" w:hAnsi="Helvetica Neue" w:cs="Times New Roman"/>
+          <w:color w:val="333333"/>
+        </w:rPr>
+        <w:t>,</w:t>
+      </w:r>
+      <w:r>
+        <w:rPr>
+          <w:rFonts w:ascii="Helvetica Neue" w:eastAsia="Times New Roman" w:hAnsi="Helvetica Neue" w:cs="Times New Roman"/>
+          <w:color w:val="333333"/>
+        </w:rPr>
+        <w:t xml:space="preserve"> </w:t>
+      </w:r>
+      <w:proofErr w:type="spellStart"/>
+      <w:r>
+        <w:rPr>
+          <w:rFonts w:ascii="Helvetica Neue" w:eastAsia="Times New Roman" w:hAnsi="Helvetica Neue" w:cs="Times New Roman"/>
+          <w:color w:val="333333"/>
+        </w:rPr>
+        <w:t>Main.storyboard</w:t>
+      </w:r>
+      <w:proofErr w:type="spellEnd"/>
+      <w:r>
+        <w:rPr>
+          <w:rFonts w:ascii="Helvetica Neue" w:eastAsia="Times New Roman" w:hAnsi="Helvetica Neue" w:cs="Times New Roman"/>
+          <w:color w:val="333333"/>
+        </w:rPr>
+        <w:t xml:space="preserve"> will show how the UI components are laid out</w:t>
+      </w:r>
+      <w:r>
+        <w:rPr>
+          <w:rFonts w:ascii="Helvetica Neue" w:eastAsia="Times New Roman" w:hAnsi="Helvetica Neue" w:cs="Times New Roman"/>
+          <w:color w:val="333333"/>
+        </w:rPr>
+        <w:t>.</w:t>
       </w:r>
     </w:p>
     <w:p>
       <w:pPr>
         <w:spacing w:before="100" w:beforeAutospacing="1" w:after="100" w:afterAutospacing="1" w:line="384" w:lineRule="atLeast"/>
-        <w:ind w:left="720"/>
+        <w:ind w:left="-360" w:hanging="630"/>
         <w:rPr>
           <w:rFonts w:ascii="Helvetica Neue" w:eastAsia="Times New Roman" w:hAnsi="Helvetica Neue" w:cs="Times New Roman"/>
           <w:color w:val="333333"/>
@@ -1502,7 +2214,14 @@
           <w:noProof/>
           <w:color w:val="333333"/>
         </w:rPr>
-        <w:lastRenderedPageBreak/>
+        <w:t xml:space="preserve">         </w:t>
+      </w:r>
+      <w:r>
+        <w:rPr>
+          <w:rFonts w:ascii="Helvetica Neue" w:eastAsia="Times New Roman" w:hAnsi="Helvetica Neue" w:cs="Times New Roman"/>
+          <w:noProof/>
+          <w:color w:val="333333"/>
+        </w:rPr>
         <w:drawing>
           <wp:inline distT="0" distB="0" distL="0" distR="0" wp14:anchorId="182B33D3" wp14:editId="4C6FDA2D">
             <wp:extent cx="5486400" cy="3336290"/>
@@ -1553,18 +2272,28 @@
           <w:numId w:val="2"/>
         </w:numPr>
         <w:spacing w:before="100" w:beforeAutospacing="1" w:after="100" w:afterAutospacing="1" w:line="384" w:lineRule="atLeast"/>
-        <w:rPr>
-          <w:rFonts w:ascii="Helvetica Neue" w:eastAsia="Times New Roman" w:hAnsi="Helvetica Neue" w:cs="Times New Roman"/>
-          <w:color w:val="333333"/>
-        </w:rPr>
-      </w:pPr>
-      <w:r>
-        <w:rPr>
-          <w:rFonts w:ascii="Helvetica Neue" w:eastAsia="Times New Roman" w:hAnsi="Helvetica Neue" w:cs="Times New Roman"/>
-          <w:color w:val="333333"/>
-        </w:rPr>
-        <w:t>Have fun and enjoy making changes and playing with it.</w:t>
-      </w:r>
+        <w:ind w:left="-360" w:hanging="630"/>
+        <w:rPr>
+          <w:rFonts w:ascii="Helvetica Neue" w:eastAsia="Times New Roman" w:hAnsi="Helvetica Neue" w:cs="Times New Roman"/>
+          <w:color w:val="333333"/>
+        </w:rPr>
+      </w:pPr>
+      <w:r>
+        <w:rPr>
+          <w:rFonts w:ascii="Helvetica Neue" w:eastAsia="Times New Roman" w:hAnsi="Helvetica Neue" w:cs="Times New Roman"/>
+          <w:color w:val="333333"/>
+        </w:rPr>
+        <w:t>Have fun making changes and playing with it.</w:t>
+      </w:r>
+    </w:p>
+    <w:p>
+      <w:pPr>
+        <w:spacing w:before="100" w:beforeAutospacing="1" w:after="100" w:afterAutospacing="1" w:line="384" w:lineRule="atLeast"/>
+        <w:rPr>
+          <w:rFonts w:ascii="Helvetica Neue" w:eastAsia="Times New Roman" w:hAnsi="Helvetica Neue" w:cs="Times New Roman"/>
+          <w:color w:val="333333"/>
+        </w:rPr>
+      </w:pPr>
     </w:p>
     <w:p>
       <w:pPr>
@@ -1572,6 +2301,7 @@
           <w:bottom w:val="single" w:sz="6" w:space="4" w:color="EEEEEE"/>
         </w:pBdr>
         <w:spacing w:before="240" w:after="240"/>
+        <w:ind w:left="-360" w:hanging="630"/>
         <w:outlineLvl w:val="1"/>
         <w:rPr>
           <w:rFonts w:ascii="Helvetica Neue" w:eastAsia="Times New Roman" w:hAnsi="Helvetica Neue" w:cs="Times New Roman"/>
@@ -1601,6 +2331,7 @@
           <w:numId w:val="4"/>
         </w:numPr>
         <w:spacing w:before="100" w:beforeAutospacing="1" w:after="100" w:afterAutospacing="1" w:line="384" w:lineRule="atLeast"/>
+        <w:ind w:left="-360" w:hanging="630"/>
         <w:rPr>
           <w:ins w:id="4" w:author="Pandurangan, Senthil" w:date="2016-02-25T17:31:00Z"/>
           <w:rFonts w:ascii="Helvetica Neue" w:eastAsia="Times New Roman" w:hAnsi="Helvetica Neue" w:cs="Times New Roman"/>
@@ -1613,7 +2344,23 @@
             <w:rFonts w:ascii="Helvetica Neue" w:eastAsia="Times New Roman" w:hAnsi="Helvetica Neue" w:cs="Times New Roman"/>
             <w:color w:val="333333"/>
           </w:rPr>
-          <w:t>Change the “Select Friends” to “Select Buddies” and run the app in Simulator. Double clicking on the “Select friends” will allow to change the label of the button.</w:t>
+          <w:t xml:space="preserve">Change the “Select Friends” to “Select Buddies” and run the app in Simulator. Double clicking on the “Select friends” will allow </w:t>
+        </w:r>
+        <w:proofErr w:type="gramStart"/>
+        <w:r>
+          <w:rPr>
+            <w:rFonts w:ascii="Helvetica Neue" w:eastAsia="Times New Roman" w:hAnsi="Helvetica Neue" w:cs="Times New Roman"/>
+            <w:color w:val="333333"/>
+          </w:rPr>
+          <w:t>to change</w:t>
+        </w:r>
+        <w:proofErr w:type="gramEnd"/>
+        <w:r>
+          <w:rPr>
+            <w:rFonts w:ascii="Helvetica Neue" w:eastAsia="Times New Roman" w:hAnsi="Helvetica Neue" w:cs="Times New Roman"/>
+            <w:color w:val="333333"/>
+          </w:rPr>
+          <w:t xml:space="preserve"> the label of the button.</w:t>
         </w:r>
       </w:ins>
     </w:p>
@@ -1624,6 +2371,7 @@
           <w:numId w:val="4"/>
         </w:numPr>
         <w:spacing w:before="100" w:beforeAutospacing="1" w:after="100" w:afterAutospacing="1" w:line="384" w:lineRule="atLeast"/>
+        <w:ind w:left="-360" w:hanging="630"/>
         <w:rPr>
           <w:ins w:id="6" w:author="Pandurangan, Senthil" w:date="2016-02-25T17:31:00Z"/>
           <w:rFonts w:ascii="Helvetica Neue" w:eastAsia="Times New Roman" w:hAnsi="Helvetica Neue" w:cs="Times New Roman"/>
@@ -1636,7 +2384,6 @@
             <w:rFonts w:ascii="Helvetica Neue" w:eastAsia="Times New Roman" w:hAnsi="Helvetica Neue" w:cs="Times New Roman"/>
             <w:color w:val="333333"/>
           </w:rPr>
-          <w:lastRenderedPageBreak/>
           <w:t xml:space="preserve">Change the background color. </w:t>
         </w:r>
         <w:r>
@@ -1644,6 +2391,11 @@
             <w:rFonts w:ascii="Helvetica Neue" w:eastAsia="Times New Roman" w:hAnsi="Helvetica Neue" w:cs="Times New Roman"/>
             <w:noProof/>
             <w:color w:val="333333"/>
+            <w:rPrChange w:id="8">
+              <w:rPr>
+                <w:noProof/>
+              </w:rPr>
+            </w:rPrChange>
           </w:rPr>
           <w:drawing>
             <wp:inline distT="0" distB="0" distL="0" distR="0" wp14:anchorId="7A11D6D9" wp14:editId="196C2F42">
@@ -1696,19 +2448,36 @@
           <w:numId w:val="4"/>
         </w:numPr>
         <w:spacing w:before="100" w:beforeAutospacing="1" w:after="100" w:afterAutospacing="1" w:line="384" w:lineRule="atLeast"/>
-        <w:rPr>
-          <w:ins w:id="8" w:author="Pandurangan, Senthil" w:date="2016-02-25T17:31:00Z"/>
-          <w:rFonts w:ascii="Helvetica Neue" w:eastAsia="Times New Roman" w:hAnsi="Helvetica Neue" w:cs="Times New Roman"/>
-          <w:color w:val="333333"/>
-        </w:rPr>
-      </w:pPr>
-      <w:ins w:id="9" w:author="Pandurangan, Senthil" w:date="2016-02-25T17:31:00Z">
+        <w:ind w:left="-360" w:hanging="630"/>
+        <w:rPr>
+          <w:ins w:id="9" w:author="Pandurangan, Senthil" w:date="2016-02-25T17:31:00Z"/>
+          <w:rFonts w:ascii="Helvetica Neue" w:eastAsia="Times New Roman" w:hAnsi="Helvetica Neue" w:cs="Times New Roman"/>
+          <w:color w:val="333333"/>
+        </w:rPr>
+      </w:pPr>
+      <w:ins w:id="10" w:author="Pandurangan, Senthil" w:date="2016-02-25T17:31:00Z">
         <w:r>
           <w:rPr>
             <w:rFonts w:ascii="Helvetica Neue" w:eastAsia="Times New Roman" w:hAnsi="Helvetica Neue" w:cs="Times New Roman"/>
             <w:color w:val="333333"/>
           </w:rPr>
-          <w:t xml:space="preserve">Make changes to the app so that you can include the “iPhone” phone types along with “mobile” phone types as well. The changes will be in ViewController.swift </w:t>
+          <w:t xml:space="preserve">Make changes to the app so that you can include the “iPhone” phone types along with “mobile” phone types as well. The changes will be in </w:t>
+        </w:r>
+        <w:proofErr w:type="spellStart"/>
+        <w:r>
+          <w:rPr>
+            <w:rFonts w:ascii="Helvetica Neue" w:eastAsia="Times New Roman" w:hAnsi="Helvetica Neue" w:cs="Times New Roman"/>
+            <w:color w:val="333333"/>
+          </w:rPr>
+          <w:t>ViewController.swift</w:t>
+        </w:r>
+        <w:proofErr w:type="spellEnd"/>
+        <w:r>
+          <w:rPr>
+            <w:rFonts w:ascii="Helvetica Neue" w:eastAsia="Times New Roman" w:hAnsi="Helvetica Neue" w:cs="Times New Roman"/>
+            <w:color w:val="333333"/>
+          </w:rPr>
+          <w:t xml:space="preserve"> </w:t>
         </w:r>
       </w:ins>
     </w:p>
@@ -1722,8 +2491,9 @@
         <w:autoSpaceDE w:val="0"/>
         <w:autoSpaceDN w:val="0"/>
         <w:adjustRightInd w:val="0"/>
-        <w:rPr>
-          <w:ins w:id="10" w:author="Pandurangan, Senthil" w:date="2016-02-25T17:31:00Z"/>
+        <w:ind w:left="-360" w:hanging="630"/>
+        <w:rPr>
+          <w:ins w:id="11" w:author="Pandurangan, Senthil" w:date="2016-02-25T17:31:00Z"/>
           <w:rFonts w:ascii="Courier" w:hAnsi="Courier" w:cs="Menlo Regular"/>
           <w:color w:val="000000"/>
           <w:sz w:val="16"/>
@@ -1740,16 +2510,16 @@
         <w:autoSpaceDE w:val="0"/>
         <w:autoSpaceDN w:val="0"/>
         <w:adjustRightInd w:val="0"/>
-        <w:ind w:left="360"/>
-        <w:rPr>
-          <w:ins w:id="11" w:author="Pandurangan, Senthil" w:date="2016-02-25T17:31:00Z"/>
+        <w:ind w:left="-360" w:hanging="630"/>
+        <w:rPr>
+          <w:ins w:id="12" w:author="Pandurangan, Senthil" w:date="2016-02-25T17:31:00Z"/>
           <w:rFonts w:ascii="Courier" w:hAnsi="Courier" w:cs="Menlo Regular"/>
           <w:color w:val="007400"/>
           <w:sz w:val="16"/>
           <w:szCs w:val="16"/>
         </w:rPr>
       </w:pPr>
-      <w:ins w:id="12" w:author="Pandurangan, Senthil" w:date="2016-02-25T17:31:00Z">
+      <w:ins w:id="13" w:author="Pandurangan, Senthil" w:date="2016-02-25T17:31:00Z">
         <w:r>
           <w:rPr>
             <w:rFonts w:ascii="Courier" w:hAnsi="Courier" w:cs="Menlo Regular"/>
@@ -1779,16 +2549,16 @@
         <w:autoSpaceDE w:val="0"/>
         <w:autoSpaceDN w:val="0"/>
         <w:adjustRightInd w:val="0"/>
-        <w:ind w:left="360"/>
-        <w:rPr>
-          <w:ins w:id="13" w:author="Pandurangan, Senthil" w:date="2016-02-25T17:31:00Z"/>
+        <w:ind w:left="-360" w:hanging="630"/>
+        <w:rPr>
+          <w:ins w:id="14" w:author="Pandurangan, Senthil" w:date="2016-02-25T17:31:00Z"/>
           <w:rFonts w:ascii="Courier" w:hAnsi="Courier" w:cs="Menlo Regular"/>
           <w:color w:val="007400"/>
           <w:sz w:val="16"/>
           <w:szCs w:val="16"/>
         </w:rPr>
       </w:pPr>
-      <w:ins w:id="14" w:author="Pandurangan, Senthil" w:date="2016-02-25T17:31:00Z">
+      <w:ins w:id="15" w:author="Pandurangan, Senthil" w:date="2016-02-25T17:31:00Z">
         <w:r>
           <w:rPr>
             <w:rFonts w:ascii="Courier" w:hAnsi="Courier" w:cs="Menlo Regular"/>
@@ -1818,16 +2588,16 @@
         <w:autoSpaceDE w:val="0"/>
         <w:autoSpaceDN w:val="0"/>
         <w:adjustRightInd w:val="0"/>
-        <w:ind w:left="360"/>
-        <w:rPr>
-          <w:ins w:id="15" w:author="Pandurangan, Senthil" w:date="2016-02-25T17:31:00Z"/>
+        <w:ind w:left="-360" w:hanging="630"/>
+        <w:rPr>
+          <w:ins w:id="16" w:author="Pandurangan, Senthil" w:date="2016-02-25T17:31:00Z"/>
           <w:rFonts w:ascii="Courier" w:hAnsi="Courier" w:cs="Menlo Regular"/>
           <w:color w:val="000000"/>
           <w:sz w:val="16"/>
           <w:szCs w:val="16"/>
         </w:rPr>
       </w:pPr>
-      <w:ins w:id="16" w:author="Pandurangan, Senthil" w:date="2016-02-25T17:31:00Z">
+      <w:ins w:id="17" w:author="Pandurangan, Senthil" w:date="2016-02-25T17:31:00Z">
         <w:r>
           <w:rPr>
             <w:rFonts w:ascii="Courier" w:hAnsi="Courier" w:cs="Menlo Regular"/>
@@ -1837,6 +2607,8 @@
           </w:rPr>
           <w:t xml:space="preserve">    </w:t>
         </w:r>
+        <w:proofErr w:type="spellStart"/>
+        <w:proofErr w:type="gramStart"/>
         <w:r>
           <w:rPr>
             <w:rFonts w:ascii="Courier" w:hAnsi="Courier" w:cs="Menlo Regular"/>
@@ -1846,15 +2618,38 @@
           </w:rPr>
           <w:t>func</w:t>
         </w:r>
-        <w:r>
-          <w:rPr>
-            <w:rFonts w:ascii="Courier" w:hAnsi="Courier" w:cs="Menlo Regular"/>
-            <w:color w:val="000000"/>
-            <w:sz w:val="16"/>
-            <w:szCs w:val="16"/>
-          </w:rPr>
-          <w:t xml:space="preserve"> contactPicker(picker: </w:t>
-        </w:r>
+        <w:proofErr w:type="spellEnd"/>
+        <w:proofErr w:type="gramEnd"/>
+        <w:r>
+          <w:rPr>
+            <w:rFonts w:ascii="Courier" w:hAnsi="Courier" w:cs="Menlo Regular"/>
+            <w:color w:val="000000"/>
+            <w:sz w:val="16"/>
+            <w:szCs w:val="16"/>
+          </w:rPr>
+          <w:t xml:space="preserve"> </w:t>
+        </w:r>
+        <w:proofErr w:type="spellStart"/>
+        <w:r>
+          <w:rPr>
+            <w:rFonts w:ascii="Courier" w:hAnsi="Courier" w:cs="Menlo Regular"/>
+            <w:color w:val="000000"/>
+            <w:sz w:val="16"/>
+            <w:szCs w:val="16"/>
+          </w:rPr>
+          <w:t>contactPicker</w:t>
+        </w:r>
+        <w:proofErr w:type="spellEnd"/>
+        <w:r>
+          <w:rPr>
+            <w:rFonts w:ascii="Courier" w:hAnsi="Courier" w:cs="Menlo Regular"/>
+            <w:color w:val="000000"/>
+            <w:sz w:val="16"/>
+            <w:szCs w:val="16"/>
+          </w:rPr>
+          <w:t xml:space="preserve">(picker: </w:t>
+        </w:r>
+        <w:proofErr w:type="spellStart"/>
         <w:r>
           <w:rPr>
             <w:rFonts w:ascii="Courier" w:hAnsi="Courier" w:cs="Menlo Regular"/>
@@ -1864,15 +2659,37 @@
           </w:rPr>
           <w:t>CNContactPickerViewController</w:t>
         </w:r>
-        <w:r>
-          <w:rPr>
-            <w:rFonts w:ascii="Courier" w:hAnsi="Courier" w:cs="Menlo Regular"/>
-            <w:color w:val="000000"/>
-            <w:sz w:val="16"/>
-            <w:szCs w:val="16"/>
-          </w:rPr>
-          <w:t>, didSelectContacts contacts: [</w:t>
-        </w:r>
+        <w:proofErr w:type="spellEnd"/>
+        <w:r>
+          <w:rPr>
+            <w:rFonts w:ascii="Courier" w:hAnsi="Courier" w:cs="Menlo Regular"/>
+            <w:color w:val="000000"/>
+            <w:sz w:val="16"/>
+            <w:szCs w:val="16"/>
+          </w:rPr>
+          <w:t xml:space="preserve">, </w:t>
+        </w:r>
+        <w:proofErr w:type="spellStart"/>
+        <w:r>
+          <w:rPr>
+            <w:rFonts w:ascii="Courier" w:hAnsi="Courier" w:cs="Menlo Regular"/>
+            <w:color w:val="000000"/>
+            <w:sz w:val="16"/>
+            <w:szCs w:val="16"/>
+          </w:rPr>
+          <w:t>didSelectContacts</w:t>
+        </w:r>
+        <w:proofErr w:type="spellEnd"/>
+        <w:r>
+          <w:rPr>
+            <w:rFonts w:ascii="Courier" w:hAnsi="Courier" w:cs="Menlo Regular"/>
+            <w:color w:val="000000"/>
+            <w:sz w:val="16"/>
+            <w:szCs w:val="16"/>
+          </w:rPr>
+          <w:t xml:space="preserve"> contacts: [</w:t>
+        </w:r>
+        <w:proofErr w:type="spellStart"/>
         <w:r>
           <w:rPr>
             <w:rFonts w:ascii="Courier" w:hAnsi="Courier" w:cs="Menlo Regular"/>
@@ -1882,6 +2699,7 @@
           </w:rPr>
           <w:t>CNContact</w:t>
         </w:r>
+        <w:proofErr w:type="spellEnd"/>
         <w:r>
           <w:rPr>
             <w:rFonts w:ascii="Courier" w:hAnsi="Courier" w:cs="Menlo Regular"/>
@@ -1902,16 +2720,16 @@
         <w:autoSpaceDE w:val="0"/>
         <w:autoSpaceDN w:val="0"/>
         <w:adjustRightInd w:val="0"/>
-        <w:ind w:left="360"/>
-        <w:rPr>
-          <w:ins w:id="17" w:author="Pandurangan, Senthil" w:date="2016-02-25T17:31:00Z"/>
+        <w:ind w:left="-360" w:hanging="630"/>
+        <w:rPr>
+          <w:ins w:id="18" w:author="Pandurangan, Senthil" w:date="2016-02-25T17:31:00Z"/>
           <w:rFonts w:ascii="Courier" w:hAnsi="Courier" w:cs="Menlo Regular"/>
           <w:color w:val="000000"/>
           <w:sz w:val="16"/>
           <w:szCs w:val="16"/>
         </w:rPr>
       </w:pPr>
-      <w:ins w:id="18" w:author="Pandurangan, Senthil" w:date="2016-02-25T17:31:00Z">
+      <w:ins w:id="19" w:author="Pandurangan, Senthil" w:date="2016-02-25T17:31:00Z">
         <w:r>
           <w:rPr>
             <w:rFonts w:ascii="Courier" w:hAnsi="Courier" w:cs="Menlo Regular"/>
@@ -1921,6 +2739,7 @@
           </w:rPr>
           <w:t xml:space="preserve">        </w:t>
         </w:r>
+        <w:proofErr w:type="gramStart"/>
         <w:r>
           <w:rPr>
             <w:rFonts w:ascii="Courier" w:hAnsi="Courier" w:cs="Menlo Regular"/>
@@ -1930,6 +2749,7 @@
           </w:rPr>
           <w:t>for</w:t>
         </w:r>
+        <w:proofErr w:type="gramEnd"/>
         <w:r>
           <w:rPr>
             <w:rFonts w:ascii="Courier" w:hAnsi="Courier" w:cs="Menlo Regular"/>
@@ -1968,16 +2788,16 @@
         <w:autoSpaceDE w:val="0"/>
         <w:autoSpaceDN w:val="0"/>
         <w:adjustRightInd w:val="0"/>
-        <w:ind w:left="360"/>
-        <w:rPr>
-          <w:ins w:id="19" w:author="Pandurangan, Senthil" w:date="2016-02-25T17:31:00Z"/>
+        <w:ind w:left="-360" w:hanging="630"/>
+        <w:rPr>
+          <w:ins w:id="20" w:author="Pandurangan, Senthil" w:date="2016-02-25T17:31:00Z"/>
           <w:rFonts w:ascii="Courier" w:hAnsi="Courier" w:cs="Menlo Regular"/>
           <w:color w:val="000000"/>
           <w:sz w:val="16"/>
           <w:szCs w:val="16"/>
         </w:rPr>
       </w:pPr>
-      <w:ins w:id="20" w:author="Pandurangan, Senthil" w:date="2016-02-25T17:31:00Z">
+      <w:ins w:id="21" w:author="Pandurangan, Senthil" w:date="2016-02-25T17:31:00Z">
         <w:r>
           <w:rPr>
             <w:rFonts w:ascii="Courier" w:hAnsi="Courier" w:cs="Menlo Regular"/>
@@ -1987,6 +2807,7 @@
           </w:rPr>
           <w:t xml:space="preserve">            </w:t>
         </w:r>
+        <w:proofErr w:type="gramStart"/>
         <w:r>
           <w:rPr>
             <w:rFonts w:ascii="Courier" w:hAnsi="Courier" w:cs="Menlo Regular"/>
@@ -1996,14 +2817,25 @@
           </w:rPr>
           <w:t>print</w:t>
         </w:r>
-        <w:r>
-          <w:rPr>
-            <w:rFonts w:ascii="Courier" w:hAnsi="Courier" w:cs="Menlo Regular"/>
-            <w:color w:val="000000"/>
-            <w:sz w:val="16"/>
-            <w:szCs w:val="16"/>
-          </w:rPr>
-          <w:t xml:space="preserve"> (contact.</w:t>
+        <w:proofErr w:type="gramEnd"/>
+        <w:r>
+          <w:rPr>
+            <w:rFonts w:ascii="Courier" w:hAnsi="Courier" w:cs="Menlo Regular"/>
+            <w:color w:val="000000"/>
+            <w:sz w:val="16"/>
+            <w:szCs w:val="16"/>
+          </w:rPr>
+          <w:t xml:space="preserve"> (</w:t>
+        </w:r>
+        <w:proofErr w:type="spellStart"/>
+        <w:r>
+          <w:rPr>
+            <w:rFonts w:ascii="Courier" w:hAnsi="Courier" w:cs="Menlo Regular"/>
+            <w:color w:val="000000"/>
+            <w:sz w:val="16"/>
+            <w:szCs w:val="16"/>
+          </w:rPr>
+          <w:t>contact.</w:t>
         </w:r>
         <w:r>
           <w:rPr>
@@ -2014,14 +2846,25 @@
           </w:rPr>
           <w:t>givenName</w:t>
         </w:r>
-        <w:r>
-          <w:rPr>
-            <w:rFonts w:ascii="Courier" w:hAnsi="Courier" w:cs="Menlo Regular"/>
-            <w:color w:val="000000"/>
-            <w:sz w:val="16"/>
-            <w:szCs w:val="16"/>
-          </w:rPr>
-          <w:t>, contact.</w:t>
+        <w:proofErr w:type="spellEnd"/>
+        <w:r>
+          <w:rPr>
+            <w:rFonts w:ascii="Courier" w:hAnsi="Courier" w:cs="Menlo Regular"/>
+            <w:color w:val="000000"/>
+            <w:sz w:val="16"/>
+            <w:szCs w:val="16"/>
+          </w:rPr>
+          <w:t xml:space="preserve">, </w:t>
+        </w:r>
+        <w:proofErr w:type="spellStart"/>
+        <w:r>
+          <w:rPr>
+            <w:rFonts w:ascii="Courier" w:hAnsi="Courier" w:cs="Menlo Regular"/>
+            <w:color w:val="000000"/>
+            <w:sz w:val="16"/>
+            <w:szCs w:val="16"/>
+          </w:rPr>
+          <w:t>contact.</w:t>
         </w:r>
         <w:r>
           <w:rPr>
@@ -2032,6 +2875,7 @@
           </w:rPr>
           <w:t>familyName</w:t>
         </w:r>
+        <w:proofErr w:type="spellEnd"/>
         <w:r>
           <w:rPr>
             <w:rFonts w:ascii="Courier" w:hAnsi="Courier" w:cs="Menlo Regular"/>
@@ -2052,16 +2896,16 @@
         <w:autoSpaceDE w:val="0"/>
         <w:autoSpaceDN w:val="0"/>
         <w:adjustRightInd w:val="0"/>
-        <w:ind w:left="360"/>
-        <w:rPr>
-          <w:ins w:id="21" w:author="Pandurangan, Senthil" w:date="2016-02-25T17:31:00Z"/>
+        <w:ind w:left="-360" w:hanging="630"/>
+        <w:rPr>
+          <w:ins w:id="22" w:author="Pandurangan, Senthil" w:date="2016-02-25T17:31:00Z"/>
           <w:rFonts w:ascii="Courier" w:hAnsi="Courier" w:cs="Menlo Regular"/>
           <w:color w:val="000000"/>
           <w:sz w:val="16"/>
           <w:szCs w:val="16"/>
         </w:rPr>
       </w:pPr>
-      <w:ins w:id="22" w:author="Pandurangan, Senthil" w:date="2016-02-25T17:31:00Z">
+      <w:ins w:id="23" w:author="Pandurangan, Senthil" w:date="2016-02-25T17:31:00Z">
         <w:r>
           <w:rPr>
             <w:rFonts w:ascii="Courier" w:hAnsi="Courier" w:cs="Menlo Regular"/>
@@ -2071,6 +2915,7 @@
           </w:rPr>
           <w:t xml:space="preserve">            </w:t>
         </w:r>
+        <w:proofErr w:type="gramStart"/>
         <w:r>
           <w:rPr>
             <w:rFonts w:ascii="Courier" w:hAnsi="Courier" w:cs="Menlo Regular"/>
@@ -2080,14 +2925,35 @@
           </w:rPr>
           <w:t>for</w:t>
         </w:r>
-        <w:r>
-          <w:rPr>
-            <w:rFonts w:ascii="Courier" w:hAnsi="Courier" w:cs="Menlo Regular"/>
-            <w:color w:val="000000"/>
-            <w:sz w:val="16"/>
-            <w:szCs w:val="16"/>
-          </w:rPr>
-          <w:t xml:space="preserve"> phoneNumber </w:t>
+        <w:proofErr w:type="gramEnd"/>
+        <w:r>
+          <w:rPr>
+            <w:rFonts w:ascii="Courier" w:hAnsi="Courier" w:cs="Menlo Regular"/>
+            <w:color w:val="000000"/>
+            <w:sz w:val="16"/>
+            <w:szCs w:val="16"/>
+          </w:rPr>
+          <w:t xml:space="preserve"> </w:t>
+        </w:r>
+        <w:proofErr w:type="spellStart"/>
+        <w:r>
+          <w:rPr>
+            <w:rFonts w:ascii="Courier" w:hAnsi="Courier" w:cs="Menlo Regular"/>
+            <w:color w:val="000000"/>
+            <w:sz w:val="16"/>
+            <w:szCs w:val="16"/>
+          </w:rPr>
+          <w:t>phoneNumber</w:t>
+        </w:r>
+        <w:proofErr w:type="spellEnd"/>
+        <w:r>
+          <w:rPr>
+            <w:rFonts w:ascii="Courier" w:hAnsi="Courier" w:cs="Menlo Regular"/>
+            <w:color w:val="000000"/>
+            <w:sz w:val="16"/>
+            <w:szCs w:val="16"/>
+          </w:rPr>
+          <w:t xml:space="preserve"> </w:t>
         </w:r>
         <w:r>
           <w:rPr>
@@ -2105,7 +2971,17 @@
             <w:sz w:val="16"/>
             <w:szCs w:val="16"/>
           </w:rPr>
-          <w:t xml:space="preserve"> contact.</w:t>
+          <w:t xml:space="preserve"> </w:t>
+        </w:r>
+        <w:proofErr w:type="spellStart"/>
+        <w:r>
+          <w:rPr>
+            <w:rFonts w:ascii="Courier" w:hAnsi="Courier" w:cs="Menlo Regular"/>
+            <w:color w:val="000000"/>
+            <w:sz w:val="16"/>
+            <w:szCs w:val="16"/>
+          </w:rPr>
+          <w:t>contact.</w:t>
         </w:r>
         <w:r>
           <w:rPr>
@@ -2116,6 +2992,7 @@
           </w:rPr>
           <w:t>phoneNumbers</w:t>
         </w:r>
+        <w:proofErr w:type="spellEnd"/>
         <w:r>
           <w:rPr>
             <w:rFonts w:ascii="Courier" w:hAnsi="Courier" w:cs="Menlo Regular"/>
@@ -2136,16 +3013,16 @@
         <w:autoSpaceDE w:val="0"/>
         <w:autoSpaceDN w:val="0"/>
         <w:adjustRightInd w:val="0"/>
-        <w:ind w:left="360"/>
-        <w:rPr>
-          <w:ins w:id="23" w:author="Pandurangan, Senthil" w:date="2016-02-25T17:31:00Z"/>
+        <w:ind w:left="-360" w:hanging="630"/>
+        <w:rPr>
+          <w:ins w:id="24" w:author="Pandurangan, Senthil" w:date="2016-02-25T17:31:00Z"/>
           <w:rFonts w:ascii="Courier" w:hAnsi="Courier" w:cs="Menlo Regular"/>
           <w:color w:val="000000"/>
           <w:sz w:val="16"/>
           <w:szCs w:val="16"/>
         </w:rPr>
       </w:pPr>
-      <w:ins w:id="24" w:author="Pandurangan, Senthil" w:date="2016-02-25T17:31:00Z">
+      <w:ins w:id="25" w:author="Pandurangan, Senthil" w:date="2016-02-25T17:31:00Z">
         <w:r>
           <w:rPr>
             <w:rFonts w:ascii="Courier" w:hAnsi="Courier" w:cs="Menlo Regular"/>
@@ -2155,6 +3032,7 @@
           </w:rPr>
           <w:t xml:space="preserve">                </w:t>
         </w:r>
+        <w:proofErr w:type="gramStart"/>
         <w:r>
           <w:rPr>
             <w:rFonts w:ascii="Courier" w:hAnsi="Courier" w:cs="Menlo Regular"/>
@@ -2164,14 +3042,25 @@
           </w:rPr>
           <w:t>if</w:t>
         </w:r>
-        <w:r>
-          <w:rPr>
-            <w:rFonts w:ascii="Courier" w:hAnsi="Courier" w:cs="Menlo Regular"/>
-            <w:color w:val="000000"/>
-            <w:sz w:val="16"/>
-            <w:szCs w:val="16"/>
-          </w:rPr>
-          <w:t>(phoneNumber.</w:t>
+        <w:proofErr w:type="gramEnd"/>
+        <w:r>
+          <w:rPr>
+            <w:rFonts w:ascii="Courier" w:hAnsi="Courier" w:cs="Menlo Regular"/>
+            <w:color w:val="000000"/>
+            <w:sz w:val="16"/>
+            <w:szCs w:val="16"/>
+          </w:rPr>
+          <w:t>(</w:t>
+        </w:r>
+        <w:proofErr w:type="spellStart"/>
+        <w:r>
+          <w:rPr>
+            <w:rFonts w:ascii="Courier" w:hAnsi="Courier" w:cs="Menlo Regular"/>
+            <w:color w:val="000000"/>
+            <w:sz w:val="16"/>
+            <w:szCs w:val="16"/>
+          </w:rPr>
+          <w:t>phoneNumber.</w:t>
         </w:r>
         <w:r>
           <w:rPr>
@@ -2200,6 +3089,7 @@
           </w:rPr>
           <w:t>containsString</w:t>
         </w:r>
+        <w:proofErr w:type="spellEnd"/>
         <w:r>
           <w:rPr>
             <w:rFonts w:ascii="Courier" w:hAnsi="Courier" w:cs="Menlo Regular"/>
@@ -2244,7 +3134,18 @@
             <w:szCs w:val="16"/>
             <w:highlight w:val="yellow"/>
           </w:rPr>
-          <w:t>|| (phoneNumber.</w:t>
+          <w:t>|| (</w:t>
+        </w:r>
+        <w:proofErr w:type="spellStart"/>
+        <w:r>
+          <w:rPr>
+            <w:rFonts w:ascii="Courier" w:hAnsi="Courier" w:cs="Menlo Regular"/>
+            <w:color w:val="000000"/>
+            <w:sz w:val="16"/>
+            <w:szCs w:val="16"/>
+            <w:highlight w:val="yellow"/>
+          </w:rPr>
+          <w:t>phoneNumber.</w:t>
         </w:r>
         <w:r>
           <w:rPr>
@@ -2276,6 +3177,7 @@
           </w:rPr>
           <w:t>containsString</w:t>
         </w:r>
+        <w:proofErr w:type="spellEnd"/>
         <w:r>
           <w:rPr>
             <w:rFonts w:ascii="Courier" w:hAnsi="Courier" w:cs="Menlo Regular"/>
@@ -2335,16 +3237,16 @@
         <w:autoSpaceDE w:val="0"/>
         <w:autoSpaceDN w:val="0"/>
         <w:adjustRightInd w:val="0"/>
-        <w:ind w:left="360"/>
-        <w:rPr>
-          <w:ins w:id="25" w:author="Pandurangan, Senthil" w:date="2016-02-25T17:31:00Z"/>
+        <w:ind w:left="-360" w:hanging="630"/>
+        <w:rPr>
+          <w:ins w:id="26" w:author="Pandurangan, Senthil" w:date="2016-02-25T17:31:00Z"/>
           <w:rFonts w:ascii="Courier" w:hAnsi="Courier" w:cs="Menlo Regular"/>
           <w:color w:val="000000"/>
           <w:sz w:val="16"/>
           <w:szCs w:val="16"/>
         </w:rPr>
       </w:pPr>
-      <w:ins w:id="26" w:author="Pandurangan, Senthil" w:date="2016-02-25T17:31:00Z">
+      <w:ins w:id="27" w:author="Pandurangan, Senthil" w:date="2016-02-25T17:31:00Z">
         <w:r>
           <w:rPr>
             <w:rFonts w:ascii="Courier" w:hAnsi="Courier" w:cs="Menlo Regular"/>
@@ -2354,6 +3256,8 @@
           </w:rPr>
           <w:t xml:space="preserve">                    </w:t>
         </w:r>
+        <w:proofErr w:type="spellStart"/>
+        <w:proofErr w:type="gramStart"/>
         <w:r>
           <w:rPr>
             <w:rFonts w:ascii="Courier" w:hAnsi="Courier" w:cs="Menlo Regular"/>
@@ -2381,14 +3285,26 @@
           </w:rPr>
           <w:t>append</w:t>
         </w:r>
-        <w:r>
-          <w:rPr>
-            <w:rFonts w:ascii="Courier" w:hAnsi="Courier" w:cs="Menlo Regular"/>
-            <w:color w:val="000000"/>
-            <w:sz w:val="16"/>
-            <w:szCs w:val="16"/>
-          </w:rPr>
-          <w:t>(phoneNumber.</w:t>
+        <w:proofErr w:type="spellEnd"/>
+        <w:proofErr w:type="gramEnd"/>
+        <w:r>
+          <w:rPr>
+            <w:rFonts w:ascii="Courier" w:hAnsi="Courier" w:cs="Menlo Regular"/>
+            <w:color w:val="000000"/>
+            <w:sz w:val="16"/>
+            <w:szCs w:val="16"/>
+          </w:rPr>
+          <w:t>(</w:t>
+        </w:r>
+        <w:proofErr w:type="spellStart"/>
+        <w:r>
+          <w:rPr>
+            <w:rFonts w:ascii="Courier" w:hAnsi="Courier" w:cs="Menlo Regular"/>
+            <w:color w:val="000000"/>
+            <w:sz w:val="16"/>
+            <w:szCs w:val="16"/>
+          </w:rPr>
+          <w:t>phoneNumber.</w:t>
         </w:r>
         <w:r>
           <w:rPr>
@@ -2399,6 +3315,7 @@
           </w:rPr>
           <w:t>valueForKey</w:t>
         </w:r>
+        <w:proofErr w:type="spellEnd"/>
         <w:r>
           <w:rPr>
             <w:rFonts w:ascii="Courier" w:hAnsi="Courier" w:cs="Menlo Regular"/>
@@ -2424,7 +3341,29 @@
             <w:sz w:val="16"/>
             <w:szCs w:val="16"/>
           </w:rPr>
-          <w:t>)?.valueForKey(</w:t>
+          <w:t>)?.</w:t>
+        </w:r>
+        <w:proofErr w:type="spellStart"/>
+        <w:proofErr w:type="gramStart"/>
+        <w:r>
+          <w:rPr>
+            <w:rFonts w:ascii="Courier" w:hAnsi="Courier" w:cs="Menlo Regular"/>
+            <w:color w:val="000000"/>
+            <w:sz w:val="16"/>
+            <w:szCs w:val="16"/>
+          </w:rPr>
+          <w:t>valueForKey</w:t>
+        </w:r>
+        <w:proofErr w:type="spellEnd"/>
+        <w:proofErr w:type="gramEnd"/>
+        <w:r>
+          <w:rPr>
+            <w:rFonts w:ascii="Courier" w:hAnsi="Courier" w:cs="Menlo Regular"/>
+            <w:color w:val="000000"/>
+            <w:sz w:val="16"/>
+            <w:szCs w:val="16"/>
+          </w:rPr>
+          <w:t>(</w:t>
         </w:r>
         <w:r>
           <w:rPr>
@@ -2491,16 +3430,16 @@
         <w:autoSpaceDE w:val="0"/>
         <w:autoSpaceDN w:val="0"/>
         <w:adjustRightInd w:val="0"/>
-        <w:ind w:left="360"/>
-        <w:rPr>
-          <w:ins w:id="27" w:author="Pandurangan, Senthil" w:date="2016-02-25T17:31:00Z"/>
+        <w:ind w:left="-360" w:hanging="630"/>
+        <w:rPr>
+          <w:ins w:id="28" w:author="Pandurangan, Senthil" w:date="2016-02-25T17:31:00Z"/>
           <w:rFonts w:ascii="Courier" w:hAnsi="Courier" w:cs="Menlo Regular"/>
           <w:color w:val="000000"/>
           <w:sz w:val="16"/>
           <w:szCs w:val="16"/>
         </w:rPr>
       </w:pPr>
-      <w:ins w:id="28" w:author="Pandurangan, Senthil" w:date="2016-02-25T17:31:00Z">
+      <w:ins w:id="29" w:author="Pandurangan, Senthil" w:date="2016-02-25T17:31:00Z">
         <w:r>
           <w:rPr>
             <w:rFonts w:ascii="Courier" w:hAnsi="Courier" w:cs="Menlo Regular"/>
@@ -2521,16 +3460,16 @@
         <w:autoSpaceDE w:val="0"/>
         <w:autoSpaceDN w:val="0"/>
         <w:adjustRightInd w:val="0"/>
-        <w:ind w:left="360"/>
-        <w:rPr>
-          <w:ins w:id="29" w:author="Pandurangan, Senthil" w:date="2016-02-25T17:31:00Z"/>
+        <w:ind w:left="-360" w:hanging="630"/>
+        <w:rPr>
+          <w:ins w:id="30" w:author="Pandurangan, Senthil" w:date="2016-02-25T17:31:00Z"/>
           <w:rFonts w:ascii="Courier" w:hAnsi="Courier" w:cs="Menlo Regular"/>
           <w:color w:val="000000"/>
           <w:sz w:val="16"/>
           <w:szCs w:val="16"/>
         </w:rPr>
       </w:pPr>
-      <w:ins w:id="30" w:author="Pandurangan, Senthil" w:date="2016-02-25T17:31:00Z">
+      <w:ins w:id="31" w:author="Pandurangan, Senthil" w:date="2016-02-25T17:31:00Z">
         <w:r>
           <w:rPr>
             <w:rFonts w:ascii="Courier" w:hAnsi="Courier" w:cs="Menlo Regular"/>
@@ -2551,16 +3490,16 @@
         <w:autoSpaceDE w:val="0"/>
         <w:autoSpaceDN w:val="0"/>
         <w:adjustRightInd w:val="0"/>
-        <w:ind w:left="360"/>
-        <w:rPr>
-          <w:ins w:id="31" w:author="Pandurangan, Senthil" w:date="2016-02-25T17:31:00Z"/>
+        <w:ind w:left="-360" w:hanging="630"/>
+        <w:rPr>
+          <w:ins w:id="32" w:author="Pandurangan, Senthil" w:date="2016-02-25T17:31:00Z"/>
           <w:rFonts w:ascii="Courier" w:hAnsi="Courier" w:cs="Menlo Regular"/>
           <w:color w:val="000000"/>
           <w:sz w:val="16"/>
           <w:szCs w:val="16"/>
         </w:rPr>
       </w:pPr>
-      <w:ins w:id="32" w:author="Pandurangan, Senthil" w:date="2016-02-25T17:31:00Z">
+      <w:ins w:id="33" w:author="Pandurangan, Senthil" w:date="2016-02-25T17:31:00Z">
         <w:r>
           <w:rPr>
             <w:rFonts w:ascii="Courier" w:hAnsi="Courier" w:cs="Menlo Regular"/>
@@ -2581,16 +3520,16 @@
         <w:autoSpaceDE w:val="0"/>
         <w:autoSpaceDN w:val="0"/>
         <w:adjustRightInd w:val="0"/>
-        <w:ind w:left="360"/>
-        <w:rPr>
-          <w:ins w:id="33" w:author="Pandurangan, Senthil" w:date="2016-02-25T17:31:00Z"/>
+        <w:ind w:left="-360" w:hanging="630"/>
+        <w:rPr>
+          <w:ins w:id="34" w:author="Pandurangan, Senthil" w:date="2016-02-25T17:31:00Z"/>
           <w:rFonts w:ascii="Courier" w:hAnsi="Courier" w:cs="Menlo Regular"/>
           <w:color w:val="000000"/>
           <w:sz w:val="16"/>
           <w:szCs w:val="16"/>
         </w:rPr>
       </w:pPr>
-      <w:ins w:id="34" w:author="Pandurangan, Senthil" w:date="2016-02-25T17:31:00Z">
+      <w:ins w:id="35" w:author="Pandurangan, Senthil" w:date="2016-02-25T17:31:00Z">
         <w:r>
           <w:rPr>
             <w:rFonts w:ascii="Courier" w:hAnsi="Courier" w:cs="Menlo Regular"/>
@@ -2611,16 +3550,16 @@
         <w:autoSpaceDE w:val="0"/>
         <w:autoSpaceDN w:val="0"/>
         <w:adjustRightInd w:val="0"/>
-        <w:ind w:left="360"/>
-        <w:rPr>
-          <w:ins w:id="35" w:author="Pandurangan, Senthil" w:date="2016-02-25T17:31:00Z"/>
+        <w:ind w:left="-360" w:hanging="630"/>
+        <w:rPr>
+          <w:ins w:id="36" w:author="Pandurangan, Senthil" w:date="2016-02-25T17:31:00Z"/>
           <w:rFonts w:ascii="Courier" w:hAnsi="Courier" w:cs="Menlo Regular"/>
           <w:color w:val="000000"/>
           <w:sz w:val="16"/>
           <w:szCs w:val="16"/>
         </w:rPr>
       </w:pPr>
-      <w:ins w:id="36" w:author="Pandurangan, Senthil" w:date="2016-02-25T17:31:00Z">
+      <w:ins w:id="37" w:author="Pandurangan, Senthil" w:date="2016-02-25T17:31:00Z">
         <w:r>
           <w:rPr>
             <w:rFonts w:ascii="Courier" w:hAnsi="Courier" w:cs="Menlo Regular"/>
@@ -2641,16 +3580,16 @@
         <w:autoSpaceDE w:val="0"/>
         <w:autoSpaceDN w:val="0"/>
         <w:adjustRightInd w:val="0"/>
-        <w:ind w:left="360"/>
-        <w:rPr>
-          <w:ins w:id="37" w:author="Pandurangan, Senthil" w:date="2016-02-25T17:31:00Z"/>
+        <w:ind w:left="-360" w:hanging="630"/>
+        <w:rPr>
+          <w:ins w:id="38" w:author="Pandurangan, Senthil" w:date="2016-02-25T17:31:00Z"/>
           <w:rFonts w:ascii="Courier" w:hAnsi="Courier" w:cs="Menlo Regular"/>
           <w:color w:val="000000"/>
           <w:sz w:val="16"/>
           <w:szCs w:val="16"/>
         </w:rPr>
       </w:pPr>
-      <w:ins w:id="38" w:author="Pandurangan, Senthil" w:date="2016-02-25T17:31:00Z">
+      <w:ins w:id="39" w:author="Pandurangan, Senthil" w:date="2016-02-25T17:31:00Z">
         <w:r>
           <w:rPr>
             <w:rFonts w:ascii="Courier" w:hAnsi="Courier" w:cs="Menlo Regular"/>
@@ -2660,6 +3599,7 @@
           </w:rPr>
           <w:t xml:space="preserve">        </w:t>
         </w:r>
+        <w:proofErr w:type="gramStart"/>
         <w:r>
           <w:rPr>
             <w:rFonts w:ascii="Courier" w:hAnsi="Courier" w:cs="Menlo Regular"/>
@@ -2669,6 +3609,7 @@
           </w:rPr>
           <w:t>print</w:t>
         </w:r>
+        <w:proofErr w:type="gramEnd"/>
         <w:r>
           <w:rPr>
             <w:rFonts w:ascii="Courier" w:hAnsi="Courier" w:cs="Menlo Regular"/>
@@ -2678,6 +3619,7 @@
           </w:rPr>
           <w:t>(</w:t>
         </w:r>
+        <w:proofErr w:type="spellStart"/>
         <w:r>
           <w:rPr>
             <w:rFonts w:ascii="Courier" w:hAnsi="Courier" w:cs="Menlo Regular"/>
@@ -2687,6 +3629,7 @@
           </w:rPr>
           <w:t>phoneNumbers</w:t>
         </w:r>
+        <w:proofErr w:type="spellEnd"/>
         <w:r>
           <w:rPr>
             <w:rFonts w:ascii="Courier" w:hAnsi="Courier" w:cs="Menlo Regular"/>
@@ -2707,16 +3650,16 @@
         <w:autoSpaceDE w:val="0"/>
         <w:autoSpaceDN w:val="0"/>
         <w:adjustRightInd w:val="0"/>
-        <w:ind w:left="360"/>
-        <w:rPr>
-          <w:ins w:id="39" w:author="Pandurangan, Senthil" w:date="2016-02-25T17:31:00Z"/>
+        <w:ind w:left="-360" w:hanging="630"/>
+        <w:rPr>
+          <w:ins w:id="40" w:author="Pandurangan, Senthil" w:date="2016-02-25T17:31:00Z"/>
           <w:rFonts w:ascii="Courier" w:hAnsi="Courier" w:cs="Menlo Regular"/>
           <w:color w:val="007400"/>
           <w:sz w:val="16"/>
           <w:szCs w:val="16"/>
         </w:rPr>
       </w:pPr>
-      <w:ins w:id="40" w:author="Pandurangan, Senthil" w:date="2016-02-25T17:31:00Z">
+      <w:ins w:id="41" w:author="Pandurangan, Senthil" w:date="2016-02-25T17:31:00Z">
         <w:r>
           <w:rPr>
             <w:rFonts w:ascii="Courier" w:hAnsi="Courier" w:cs="Menlo Regular"/>
@@ -2726,6 +3669,8 @@
           </w:rPr>
           <w:t xml:space="preserve">        </w:t>
         </w:r>
+        <w:proofErr w:type="spellStart"/>
+        <w:proofErr w:type="gramStart"/>
         <w:r>
           <w:rPr>
             <w:rFonts w:ascii="Courier" w:hAnsi="Courier" w:cs="Menlo Regular"/>
@@ -2753,6 +3698,8 @@
           </w:rPr>
           <w:t>dismissViewControllerAnimated</w:t>
         </w:r>
+        <w:proofErr w:type="spellEnd"/>
+        <w:proofErr w:type="gramEnd"/>
         <w:r>
           <w:rPr>
             <w:rFonts w:ascii="Courier" w:hAnsi="Courier" w:cs="Menlo Regular"/>
@@ -2836,16 +3783,16 @@
         <w:autoSpaceDE w:val="0"/>
         <w:autoSpaceDN w:val="0"/>
         <w:adjustRightInd w:val="0"/>
-        <w:ind w:left="360"/>
-        <w:rPr>
-          <w:ins w:id="41" w:author="Pandurangan, Senthil" w:date="2016-02-25T17:31:00Z"/>
+        <w:ind w:left="-360" w:hanging="630"/>
+        <w:rPr>
+          <w:ins w:id="42" w:author="Pandurangan, Senthil" w:date="2016-02-25T17:31:00Z"/>
           <w:rFonts w:ascii="Courier" w:hAnsi="Courier" w:cs="Menlo Regular"/>
           <w:color w:val="000000"/>
           <w:sz w:val="16"/>
           <w:szCs w:val="16"/>
         </w:rPr>
       </w:pPr>
-      <w:ins w:id="42" w:author="Pandurangan, Senthil" w:date="2016-02-25T17:31:00Z">
+      <w:ins w:id="43" w:author="Pandurangan, Senthil" w:date="2016-02-25T17:31:00Z">
         <w:r>
           <w:rPr>
             <w:rFonts w:ascii="Courier" w:hAnsi="Courier" w:cs="Menlo Regular"/>
@@ -2855,6 +3802,8 @@
           </w:rPr>
           <w:t xml:space="preserve">        </w:t>
         </w:r>
+        <w:proofErr w:type="spellStart"/>
+        <w:proofErr w:type="gramStart"/>
         <w:r>
           <w:rPr>
             <w:rFonts w:ascii="Courier" w:hAnsi="Courier" w:cs="Menlo Regular"/>
@@ -2864,6 +3813,8 @@
           </w:rPr>
           <w:t>sendSMSMessage</w:t>
         </w:r>
+        <w:proofErr w:type="spellEnd"/>
+        <w:proofErr w:type="gramEnd"/>
         <w:r>
           <w:rPr>
             <w:rFonts w:ascii="Courier" w:hAnsi="Courier" w:cs="Menlo Regular"/>
@@ -2902,9 +3853,9 @@
         <w:autoSpaceDE w:val="0"/>
         <w:autoSpaceDN w:val="0"/>
         <w:adjustRightInd w:val="0"/>
-        <w:ind w:left="360"/>
-        <w:rPr>
-          <w:ins w:id="43" w:author="Pandurangan, Senthil" w:date="2016-02-25T17:31:00Z"/>
+        <w:ind w:left="-360" w:hanging="630"/>
+        <w:rPr>
+          <w:ins w:id="44" w:author="Pandurangan, Senthil" w:date="2016-02-25T17:31:00Z"/>
           <w:rFonts w:ascii="Courier" w:hAnsi="Courier" w:cs="Menlo Regular"/>
           <w:color w:val="000000"/>
           <w:sz w:val="16"/>
@@ -2921,16 +3872,16 @@
         <w:autoSpaceDE w:val="0"/>
         <w:autoSpaceDN w:val="0"/>
         <w:adjustRightInd w:val="0"/>
-        <w:ind w:left="360"/>
-        <w:rPr>
-          <w:ins w:id="44" w:author="Pandurangan, Senthil" w:date="2016-02-25T17:31:00Z"/>
+        <w:ind w:left="-360" w:hanging="630"/>
+        <w:rPr>
+          <w:ins w:id="45" w:author="Pandurangan, Senthil" w:date="2016-02-25T17:31:00Z"/>
           <w:rFonts w:ascii="Courier" w:hAnsi="Courier" w:cs="Menlo Regular"/>
           <w:color w:val="000000"/>
           <w:sz w:val="16"/>
           <w:szCs w:val="16"/>
         </w:rPr>
       </w:pPr>
-      <w:ins w:id="45" w:author="Pandurangan, Senthil" w:date="2016-02-25T17:31:00Z">
+      <w:ins w:id="46" w:author="Pandurangan, Senthil" w:date="2016-02-25T17:31:00Z">
         <w:r>
           <w:rPr>
             <w:rFonts w:ascii="Courier" w:hAnsi="Courier" w:cs="Menlo Regular"/>
@@ -2951,9 +3902,9 @@
         <w:autoSpaceDE w:val="0"/>
         <w:autoSpaceDN w:val="0"/>
         <w:adjustRightInd w:val="0"/>
-        <w:ind w:left="360"/>
-        <w:rPr>
-          <w:ins w:id="46" w:author="Pandurangan, Senthil" w:date="2016-02-25T17:31:00Z"/>
+        <w:ind w:left="-360" w:hanging="630"/>
+        <w:rPr>
+          <w:ins w:id="47" w:author="Pandurangan, Senthil" w:date="2016-02-25T17:31:00Z"/>
           <w:rFonts w:ascii="Courier" w:hAnsi="Courier" w:cs="Menlo Regular"/>
           <w:color w:val="000000"/>
           <w:sz w:val="16"/>
@@ -2964,6 +3915,7 @@
     <w:p>
       <w:pPr>
         <w:pStyle w:val="ListParagraph"/>
+        <w:ind w:left="-360" w:hanging="630"/>
         <w:rPr>
           <w:rFonts w:ascii="Helvetica Neue" w:eastAsia="Times New Roman" w:hAnsi="Helvetica Neue" w:cs="Times New Roman"/>
           <w:b/>
@@ -2979,13 +3931,14 @@
           <w:numId w:val="4"/>
         </w:numPr>
         <w:spacing w:before="100" w:beforeAutospacing="1" w:after="100" w:afterAutospacing="1" w:line="384" w:lineRule="atLeast"/>
-        <w:rPr>
-          <w:del w:id="47" w:author="Pandurangan, Senthil" w:date="2016-02-25T17:31:00Z"/>
-          <w:rFonts w:ascii="Helvetica Neue" w:eastAsia="Times New Roman" w:hAnsi="Helvetica Neue" w:cs="Times New Roman"/>
-          <w:color w:val="333333"/>
-        </w:rPr>
-      </w:pPr>
-      <w:ins w:id="48" w:author="Pandurangan, Senthil" w:date="2016-02-25T17:31:00Z">
+        <w:ind w:left="-360" w:hanging="630"/>
+        <w:rPr>
+          <w:del w:id="48" w:author="Pandurangan, Senthil" w:date="2016-02-25T17:31:00Z"/>
+          <w:rFonts w:ascii="Helvetica Neue" w:eastAsia="Times New Roman" w:hAnsi="Helvetica Neue" w:cs="Times New Roman"/>
+          <w:color w:val="333333"/>
+        </w:rPr>
+      </w:pPr>
+      <w:ins w:id="49" w:author="Pandurangan, Senthil" w:date="2016-02-25T17:31:00Z">
         <w:r>
           <w:rPr>
             <w:rFonts w:ascii="Helvetica Neue" w:eastAsia="Times New Roman" w:hAnsi="Helvetica Neue" w:cs="Times New Roman"/>
@@ -3009,7 +3962,7 @@
         </w:rPr>
         <w:t xml:space="preserve"> </w:t>
       </w:r>
-      <w:ins w:id="49" w:author="Pandurangan, Senthil" w:date="2016-02-25T17:31:00Z">
+      <w:ins w:id="50" w:author="Pandurangan, Senthil" w:date="2016-02-25T17:31:00Z">
         <w:r>
           <w:rPr>
             <w:rFonts w:ascii="Helvetica Neue" w:eastAsia="Times New Roman" w:hAnsi="Helvetica Neue" w:cs="Times New Roman"/>
@@ -3025,7 +3978,7 @@
         </w:rPr>
         <w:t>to</w:t>
       </w:r>
-      <w:ins w:id="50" w:author="Pandurangan, Senthil" w:date="2016-02-25T17:31:00Z">
+      <w:ins w:id="51" w:author="Pandurangan, Senthil" w:date="2016-02-25T17:31:00Z">
         <w:r>
           <w:rPr>
             <w:rFonts w:ascii="Helvetica Neue" w:eastAsia="Times New Roman" w:hAnsi="Helvetica Neue" w:cs="Times New Roman"/>
@@ -3041,7 +3994,7 @@
         </w:rPr>
         <w:t xml:space="preserve"> number</w:t>
       </w:r>
-      <w:ins w:id="51" w:author="Pandurangan, Senthil" w:date="2016-02-25T17:31:00Z">
+      <w:ins w:id="52" w:author="Pandurangan, Senthil" w:date="2016-02-25T17:31:00Z">
         <w:r>
           <w:rPr>
             <w:rFonts w:ascii="Helvetica Neue" w:eastAsia="Times New Roman" w:hAnsi="Helvetica Neue" w:cs="Times New Roman"/>
@@ -3069,10 +4022,16 @@
           <w:rFonts w:ascii="Helvetica Neue" w:eastAsia="Times New Roman" w:hAnsi="Helvetica Neue" w:cs="Times New Roman"/>
           <w:color w:val="333333"/>
         </w:rPr>
-        <w:t xml:space="preserve"> You can find more details @ </w:t>
-      </w:r>
-      <w:bookmarkStart w:id="52" w:name="_GoBack"/>
-      <w:bookmarkEnd w:id="52"/>
+        <w:t xml:space="preserve"> You can find more details </w:t>
+      </w:r>
+      <w:proofErr w:type="gramStart"/>
+      <w:r>
+        <w:rPr>
+          <w:rFonts w:ascii="Helvetica Neue" w:eastAsia="Times New Roman" w:hAnsi="Helvetica Neue" w:cs="Times New Roman"/>
+          <w:color w:val="333333"/>
+        </w:rPr>
+        <w:t xml:space="preserve">@ </w:t>
+      </w:r>
       <w:r>
         <w:rPr>
           <w:rFonts w:ascii="Helvetica Neue" w:eastAsia="Times New Roman" w:hAnsi="Helvetica Neue" w:cs="Times New Roman"/>
@@ -3080,6 +4039,7 @@
         </w:rPr>
         <w:t xml:space="preserve"> </w:t>
       </w:r>
+      <w:proofErr w:type="gramEnd"/>
       <w:hyperlink r:id="rId28" w:history="1">
         <w:r>
           <w:rPr>
@@ -3116,6 +4076,7 @@
     <w:p>
       <w:pPr>
         <w:pStyle w:val="ListParagraph"/>
+        <w:ind w:left="-360" w:hanging="630"/>
         <w:rPr>
           <w:del w:id="54" w:author="Pandurangan, Senthil" w:date="2016-02-25T17:31:00Z"/>
           <w:rFonts w:ascii="Helvetica Neue" w:eastAsia="Times New Roman" w:hAnsi="Helvetica Neue" w:cs="Times New Roman"/>
@@ -3135,6 +4096,7 @@
     <w:p>
       <w:pPr>
         <w:pStyle w:val="ListParagraph"/>
+        <w:ind w:left="-360" w:hanging="630"/>
         <w:rPr>
           <w:rFonts w:ascii="Helvetica Neue" w:eastAsia="Times New Roman" w:hAnsi="Helvetica Neue" w:cs="Times New Roman"/>
           <w:color w:val="333333"/>
@@ -3147,6 +4109,7 @@
           <w:bottom w:val="single" w:sz="6" w:space="4" w:color="EEEEEE"/>
         </w:pBdr>
         <w:spacing w:before="240" w:after="240"/>
+        <w:ind w:left="-360" w:hanging="630"/>
         <w:outlineLvl w:val="1"/>
         <w:rPr>
           <w:rFonts w:ascii="Helvetica Neue" w:eastAsia="Times New Roman" w:hAnsi="Helvetica Neue" w:cs="Times New Roman"/>
@@ -3176,6 +4139,7 @@
           <w:numId w:val="3"/>
         </w:numPr>
         <w:spacing w:before="100" w:beforeAutospacing="1" w:after="100" w:afterAutospacing="1" w:line="384" w:lineRule="atLeast"/>
+        <w:ind w:left="-360" w:hanging="630"/>
         <w:rPr>
           <w:rFonts w:ascii="Helvetica Neue" w:eastAsia="Times New Roman" w:hAnsi="Helvetica Neue" w:cs="Times New Roman"/>
           <w:color w:val="333333"/>
@@ -3205,6 +4169,7 @@
           <w:numId w:val="3"/>
         </w:numPr>
         <w:spacing w:before="100" w:beforeAutospacing="1" w:after="100" w:afterAutospacing="1" w:line="384" w:lineRule="atLeast"/>
+        <w:ind w:left="-360" w:hanging="630"/>
         <w:rPr>
           <w:rFonts w:ascii="Helvetica Neue" w:eastAsia="Times New Roman" w:hAnsi="Helvetica Neue" w:cs="Times New Roman"/>
           <w:color w:val="333333"/>
@@ -3227,6 +4192,7 @@
           <w:numId w:val="3"/>
         </w:numPr>
         <w:spacing w:before="100" w:beforeAutospacing="1" w:after="100" w:afterAutospacing="1" w:line="384" w:lineRule="atLeast"/>
+        <w:ind w:left="-360" w:hanging="630"/>
         <w:rPr>
           <w:rFonts w:ascii="Helvetica Neue" w:eastAsia="Times New Roman" w:hAnsi="Helvetica Neue" w:cs="Times New Roman"/>
           <w:color w:val="333333"/>
@@ -3242,7 +4208,11 @@
         </w:r>
       </w:hyperlink>
     </w:p>
-    <w:p/>
+    <w:p>
+      <w:pPr>
+        <w:ind w:left="-360" w:hanging="630"/>
+      </w:pPr>
+    </w:p>
     <w:sectPr>
       <w:pgSz w:w="12240" w:h="15840"/>
       <w:pgMar w:top="1440" w:right="1800" w:bottom="1440" w:left="1800" w:header="720" w:footer="720" w:gutter="0"/>
@@ -3992,6 +4962,13 @@
       <w:contextualSpacing/>
     </w:pPr>
   </w:style>
+  <w:style w:type="paragraph" w:styleId="Revision">
+    <w:name w:val="Revision"/>
+    <w:hidden/>
+    <w:uiPriority w:val="99"/>
+    <w:semiHidden/>
+    <w:rsid w:val="007A2928"/>
+  </w:style>
 </w:styles>
 </file>
 
@@ -4264,6 +5241,13 @@
       <w:ind w:left="720"/>
       <w:contextualSpacing/>
     </w:pPr>
+  </w:style>
+  <w:style w:type="paragraph" w:styleId="Revision">
+    <w:name w:val="Revision"/>
+    <w:hidden/>
+    <w:uiPriority w:val="99"/>
+    <w:semiHidden/>
+    <w:rsid w:val="007A2928"/>
   </w:style>
 </w:styles>
 </file>
@@ -4593,7 +5577,7 @@
 </file>
 
 <file path=customXml/itemProps1.xml><?xml version="1.0" encoding="utf-8"?>
-<ds:datastoreItem xmlns:ds="http://schemas.openxmlformats.org/officeDocument/2006/customXml" ds:itemID="{1A01369B-5BC2-EE47-9D0C-903971B4C314}">
+<ds:datastoreItem xmlns:ds="http://schemas.openxmlformats.org/officeDocument/2006/customXml" ds:itemID="{BF386D7B-807E-124E-A735-255E7FB56697}">
   <ds:schemaRefs>
     <ds:schemaRef ds:uri="http://schemas.openxmlformats.org/officeDocument/2006/bibliography"/>
   </ds:schemaRefs>

</xml_diff>